<commit_message>
[A] fix buggy design recipe answer ket
</commit_message>
<xml_diff>
--- a/courses/algebra/resources/teachers/langs/en-us/buggy-DR-answer-key.docx
+++ b/courses/algebra/resources/teachers/langs/en-us/buggy-DR-answer-key.docx
@@ -1,6 +1,6 @@
 
 <file path=word/document.xml><?xml version="1.0" encoding="utf-8"?>
-<w:document xmlns:wpc="http://schemas.microsoft.com/office/word/2010/wordprocessingCanvas" xmlns:mo="http://schemas.microsoft.com/office/mac/office/2008/main" xmlns:mc="http://schemas.openxmlformats.org/markup-compatibility/2006" xmlns:mv="urn:schemas-microsoft-com:mac:vml" xmlns:o="urn:schemas-microsoft-com:office:office" xmlns:r="http://schemas.openxmlformats.org/officeDocument/2006/relationships" xmlns:m="http://schemas.openxmlformats.org/officeDocument/2006/math" xmlns:v="urn:schemas-microsoft-com:vml" xmlns:wp14="http://schemas.microsoft.com/office/word/2010/wordprocessingDrawing" xmlns:wp="http://schemas.openxmlformats.org/drawingml/2006/wordprocessingDrawing" xmlns:w10="urn:schemas-microsoft-com:office:word" xmlns:w="http://schemas.openxmlformats.org/wordprocessingml/2006/main" xmlns:w14="http://schemas.microsoft.com/office/word/2010/wordml" xmlns:wpg="http://schemas.microsoft.com/office/word/2010/wordprocessingGroup" xmlns:wpi="http://schemas.microsoft.com/office/word/2010/wordprocessingInk" xmlns:wne="http://schemas.microsoft.com/office/word/2006/wordml" xmlns:wps="http://schemas.microsoft.com/office/word/2010/wordprocessingShape" mc:Ignorable="w14 wp14">
+<w:document xmlns:wpc="http://schemas.microsoft.com/office/word/2010/wordprocessingCanvas" xmlns:cx="http://schemas.microsoft.com/office/drawing/2014/chartex" xmlns:cx1="http://schemas.microsoft.com/office/drawing/2015/9/8/chartex" xmlns:cx2="http://schemas.microsoft.com/office/drawing/2015/10/21/chartex" xmlns:cx3="http://schemas.microsoft.com/office/drawing/2016/5/9/chartex" xmlns:cx4="http://schemas.microsoft.com/office/drawing/2016/5/10/chartex" xmlns:cx5="http://schemas.microsoft.com/office/drawing/2016/5/11/chartex" xmlns:cx6="http://schemas.microsoft.com/office/drawing/2016/5/12/chartex" xmlns:cx7="http://schemas.microsoft.com/office/drawing/2016/5/13/chartex" xmlns:cx8="http://schemas.microsoft.com/office/drawing/2016/5/14/chartex" xmlns:mc="http://schemas.openxmlformats.org/markup-compatibility/2006" xmlns:aink="http://schemas.microsoft.com/office/drawing/2016/ink" xmlns:am3d="http://schemas.microsoft.com/office/drawing/2017/model3d" xmlns:o="urn:schemas-microsoft-com:office:office" xmlns:r="http://schemas.openxmlformats.org/officeDocument/2006/relationships" xmlns:m="http://schemas.openxmlformats.org/officeDocument/2006/math" xmlns:v="urn:schemas-microsoft-com:vml" xmlns:wp14="http://schemas.microsoft.com/office/word/2010/wordprocessingDrawing" xmlns:wp="http://schemas.openxmlformats.org/drawingml/2006/wordprocessingDrawing" xmlns:w10="urn:schemas-microsoft-com:office:word" xmlns:w="http://schemas.openxmlformats.org/wordprocessingml/2006/main" xmlns:w14="http://schemas.microsoft.com/office/word/2010/wordml" xmlns:w15="http://schemas.microsoft.com/office/word/2012/wordml" xmlns:w16cid="http://schemas.microsoft.com/office/word/2016/wordml/cid" xmlns:w16se="http://schemas.microsoft.com/office/word/2015/wordml/symex" xmlns:wpg="http://schemas.microsoft.com/office/word/2010/wordprocessingGroup" xmlns:wpi="http://schemas.microsoft.com/office/word/2010/wordprocessingInk" xmlns:wne="http://schemas.microsoft.com/office/word/2006/wordml" xmlns:wps="http://schemas.microsoft.com/office/word/2010/wordprocessingShape" mc:Ignorable="w14 w15 w16se w16cid wp14">
   <w:body>
     <w:p>
       <w:pPr>
@@ -33,28 +33,178 @@
     </w:p>
     <w:p>
       <w:pPr>
-        <w:pStyle w:val="ListParagraph"/>
-        <w:ind w:left="0"/>
+        <w:rPr>
+          <w:rFonts w:ascii="Century Gothic" w:hAnsi="Century Gothic"/>
+          <w:sz w:val="22"/>
+          <w:szCs w:val="22"/>
+        </w:rPr>
+      </w:pPr>
+      <w:r>
         <w:rPr>
           <w:rFonts w:ascii="Century Gothic" w:hAnsi="Century Gothic"/>
           <w:b/>
           <w:sz w:val="22"/>
           <w:szCs w:val="22"/>
         </w:rPr>
-      </w:pPr>
+        <w:t>target-leap</w:t>
+      </w:r>
+    </w:p>
+    <w:p>
+      <w:pPr>
+        <w:rPr>
+          <w:rFonts w:ascii="Century Gothic" w:hAnsi="Century Gothic"/>
+          <w:sz w:val="22"/>
+          <w:szCs w:val="22"/>
+        </w:rPr>
+      </w:pPr>
+      <w:r>
+        <w:rPr>
+          <w:rFonts w:ascii="Century Gothic" w:hAnsi="Century Gothic"/>
+          <w:sz w:val="22"/>
+          <w:szCs w:val="22"/>
+        </w:rPr>
+        <w:t>1. First example should be (EXAMPLE (target-leap 100) (* 100 2))</w:t>
+      </w:r>
+    </w:p>
+    <w:p>
+      <w:pPr>
+        <w:rPr>
+          <w:rFonts w:ascii="Century Gothic" w:hAnsi="Century Gothic"/>
+          <w:sz w:val="22"/>
+          <w:szCs w:val="22"/>
+        </w:rPr>
+      </w:pPr>
+      <w:r>
+        <w:rPr>
+          <w:rFonts w:ascii="Century Gothic" w:hAnsi="Century Gothic"/>
+          <w:sz w:val="22"/>
+          <w:szCs w:val="22"/>
+        </w:rPr>
+        <w:t>2. Second example should b</w:t>
+      </w:r>
+      <w:r>
+        <w:rPr>
+          <w:rFonts w:ascii="Century Gothic" w:hAnsi="Century Gothic"/>
+          <w:sz w:val="22"/>
+          <w:szCs w:val="22"/>
+        </w:rPr>
+        <w:t>e (EXAMPLE (target-leap 40) (* 4</w:t>
+      </w:r>
+      <w:r>
+        <w:rPr>
+          <w:rFonts w:ascii="Century Gothic" w:hAnsi="Century Gothic"/>
+          <w:sz w:val="22"/>
+          <w:szCs w:val="22"/>
+        </w:rPr>
+        <w:t>0 2))</w:t>
+      </w:r>
+    </w:p>
+    <w:p>
+      <w:pPr>
+        <w:rPr>
+          <w:rFonts w:ascii="Century Gothic" w:hAnsi="Century Gothic"/>
+          <w:sz w:val="22"/>
+          <w:szCs w:val="22"/>
+        </w:rPr>
+      </w:pPr>
+      <w:r>
+        <w:rPr>
+          <w:rFonts w:ascii="Century Gothic" w:hAnsi="Century Gothic"/>
+          <w:sz w:val="22"/>
+          <w:szCs w:val="22"/>
+        </w:rPr>
+        <w:t>3. In the definition, the name of the function should be “target-leap”</w:t>
+      </w:r>
+    </w:p>
+    <w:p>
+      <w:pPr>
+        <w:rPr>
+          <w:rFonts w:ascii="Century Gothic" w:hAnsi="Century Gothic"/>
+          <w:sz w:val="22"/>
+          <w:szCs w:val="22"/>
+        </w:rPr>
+      </w:pPr>
+      <w:r>
+        <w:rPr>
+          <w:rFonts w:ascii="Century Gothic" w:hAnsi="Century Gothic"/>
+          <w:sz w:val="22"/>
+          <w:szCs w:val="22"/>
+        </w:rPr>
+        <w:t>4. The variable name in the definition should be consistent (either x or x-</w:t>
+      </w:r>
       <w:proofErr w:type="spellStart"/>
-      <w:proofErr w:type="gramStart"/>
-      <w:r>
+      <w:r>
+        <w:rPr>
+          <w:rFonts w:ascii="Century Gothic" w:hAnsi="Century Gothic"/>
+          <w:sz w:val="22"/>
+          <w:szCs w:val="22"/>
+        </w:rPr>
+        <w:t>coor</w:t>
+      </w:r>
+      <w:proofErr w:type="spellEnd"/>
+      <w:r>
+        <w:rPr>
+          <w:rFonts w:ascii="Century Gothic" w:hAnsi="Century Gothic"/>
+          <w:sz w:val="22"/>
+          <w:szCs w:val="22"/>
+        </w:rPr>
+        <w:t>).</w:t>
+      </w:r>
+    </w:p>
+    <w:p>
+      <w:pPr>
+        <w:rPr>
+          <w:rFonts w:ascii="Century Gothic" w:hAnsi="Century Gothic"/>
+          <w:sz w:val="22"/>
+          <w:szCs w:val="22"/>
+        </w:rPr>
+      </w:pPr>
+      <w:r>
+        <w:rPr>
+          <w:rFonts w:ascii="Century Gothic" w:hAnsi="Century Gothic"/>
+          <w:sz w:val="22"/>
+          <w:szCs w:val="22"/>
+        </w:rPr>
+        <w:t>5. The body of the function definition should be (* x-</w:t>
+      </w:r>
+      <w:proofErr w:type="spellStart"/>
+      <w:r>
+        <w:rPr>
+          <w:rFonts w:ascii="Century Gothic" w:hAnsi="Century Gothic"/>
+          <w:sz w:val="22"/>
+          <w:szCs w:val="22"/>
+        </w:rPr>
+        <w:t>coor</w:t>
+      </w:r>
+      <w:proofErr w:type="spellEnd"/>
+      <w:r>
+        <w:rPr>
+          <w:rFonts w:ascii="Century Gothic" w:hAnsi="Century Gothic"/>
+          <w:sz w:val="22"/>
+          <w:szCs w:val="22"/>
+        </w:rPr>
+        <w:t xml:space="preserve"> 2)</w:t>
+      </w:r>
+    </w:p>
+    <w:p>
+      <w:pPr>
+        <w:ind w:left="360"/>
+        <w:rPr>
+          <w:rFonts w:ascii="Courier New" w:hAnsi="Courier New" w:cs="Courier New"/>
+          <w:sz w:val="22"/>
+          <w:szCs w:val="22"/>
+        </w:rPr>
+      </w:pPr>
+    </w:p>
+    <w:p>
+      <w:pPr>
         <w:rPr>
           <w:rFonts w:ascii="Century Gothic" w:hAnsi="Century Gothic"/>
           <w:b/>
           <w:sz w:val="22"/>
           <w:szCs w:val="22"/>
         </w:rPr>
-        <w:t>calc</w:t>
-      </w:r>
-      <w:proofErr w:type="spellEnd"/>
-      <w:proofErr w:type="gramEnd"/>
+      </w:pPr>
       <w:r>
         <w:rPr>
           <w:rFonts w:ascii="Century Gothic" w:hAnsi="Century Gothic"/>
@@ -62,7 +212,7 @@
           <w:sz w:val="22"/>
           <w:szCs w:val="22"/>
         </w:rPr>
-        <w:t>-pencils</w:t>
+        <w:t>circle-area</w:t>
       </w:r>
     </w:p>
     <w:p>
@@ -70,49 +220,51 @@
         <w:pStyle w:val="ListParagraph"/>
         <w:numPr>
           <w:ilvl w:val="0"/>
-          <w:numId w:val="13"/>
+          <w:numId w:val="10"/>
         </w:numPr>
         <w:rPr>
-          <w:rFonts w:ascii="Century Gothic" w:hAnsi="Century Gothic"/>
-          <w:sz w:val="22"/>
-          <w:szCs w:val="22"/>
-        </w:rPr>
-      </w:pPr>
-      <w:r>
-        <w:rPr>
-          <w:rFonts w:ascii="Century Gothic" w:hAnsi="Century Gothic"/>
-          <w:sz w:val="22"/>
-          <w:szCs w:val="22"/>
-        </w:rPr>
-        <w:t>Both examples should multiply by 5</w:t>
-      </w:r>
-    </w:p>
-    <w:p>
-      <w:pPr>
-        <w:pStyle w:val="ListParagraph"/>
-        <w:numPr>
-          <w:ilvl w:val="0"/>
-          <w:numId w:val="13"/>
-        </w:numPr>
-        <w:rPr>
-          <w:rFonts w:ascii="Century Gothic" w:hAnsi="Century Gothic"/>
-          <w:sz w:val="22"/>
-          <w:szCs w:val="22"/>
-        </w:rPr>
-      </w:pPr>
-      <w:r>
-        <w:rPr>
-          <w:rFonts w:ascii="Century Gothic" w:hAnsi="Century Gothic"/>
-          <w:sz w:val="22"/>
-          <w:szCs w:val="22"/>
-        </w:rPr>
-        <w:t>The variable should be more descriptive: s, or students, to represent the number of students</w:t>
-      </w:r>
-    </w:p>
-    <w:p>
-      <w:pPr>
-        <w:pStyle w:val="ListParagraph"/>
-        <w:ind w:left="360"/>
+          <w:rFonts w:ascii="Courier New" w:hAnsi="Courier New" w:cs="Courier New"/>
+          <w:sz w:val="22"/>
+          <w:szCs w:val="22"/>
+        </w:rPr>
+      </w:pPr>
+      <w:r>
+        <w:rPr>
+          <w:rFonts w:ascii="Century Gothic" w:hAnsi="Century Gothic"/>
+          <w:sz w:val="22"/>
+          <w:szCs w:val="22"/>
+        </w:rPr>
+        <w:t xml:space="preserve">The function body should be </w:t>
+      </w:r>
+      <w:r>
+        <w:rPr>
+          <w:rFonts w:ascii="Courier New" w:hAnsi="Courier New" w:cs="Courier New"/>
+          <w:sz w:val="22"/>
+          <w:szCs w:val="22"/>
+        </w:rPr>
+        <w:t>(* (</w:t>
+      </w:r>
+      <w:proofErr w:type="spellStart"/>
+      <w:r>
+        <w:rPr>
+          <w:rFonts w:ascii="Courier New" w:hAnsi="Courier New" w:cs="Courier New"/>
+          <w:sz w:val="22"/>
+          <w:szCs w:val="22"/>
+        </w:rPr>
+        <w:t>sqr</w:t>
+      </w:r>
+      <w:proofErr w:type="spellEnd"/>
+      <w:r>
+        <w:rPr>
+          <w:rFonts w:ascii="Courier New" w:hAnsi="Courier New" w:cs="Courier New"/>
+          <w:sz w:val="22"/>
+          <w:szCs w:val="22"/>
+        </w:rPr>
+        <w:t xml:space="preserve"> (/ diameter 2)) (/ 22 7))</w:t>
+      </w:r>
+    </w:p>
+    <w:p>
+      <w:pPr>
         <w:rPr>
           <w:rFonts w:ascii="Century Gothic" w:hAnsi="Century Gothic"/>
           <w:sz w:val="22"/>
@@ -131,7 +283,6 @@
           <w:szCs w:val="22"/>
         </w:rPr>
       </w:pPr>
-      <w:proofErr w:type="gramStart"/>
       <w:r>
         <w:rPr>
           <w:rFonts w:ascii="Century Gothic" w:hAnsi="Century Gothic"/>
@@ -141,7 +292,6 @@
         </w:rPr>
         <w:t>check</w:t>
       </w:r>
-      <w:proofErr w:type="gramEnd"/>
       <w:r>
         <w:rPr>
           <w:rFonts w:ascii="Century Gothic" w:hAnsi="Century Gothic"/>
@@ -263,7 +413,16 @@
           <w:sz w:val="22"/>
           <w:szCs w:val="22"/>
         </w:rPr>
-        <w:t xml:space="preserve">  should be  </w:t>
+        <w:t xml:space="preserve">  should </w:t>
+      </w:r>
+      <w:proofErr w:type="gramStart"/>
+      <w:r>
+        <w:rPr>
+          <w:rFonts w:ascii="Century Gothic" w:hAnsi="Century Gothic"/>
+          <w:sz w:val="22"/>
+          <w:szCs w:val="22"/>
+        </w:rPr>
+        <w:t xml:space="preserve">be  </w:t>
       </w:r>
       <w:r>
         <w:rPr>
@@ -271,7 +430,16 @@
           <w:sz w:val="22"/>
           <w:szCs w:val="22"/>
         </w:rPr>
-        <w:t>(EXAMPLE ( total 20 )…)</w:t>
+        <w:t>(</w:t>
+      </w:r>
+      <w:proofErr w:type="gramEnd"/>
+      <w:r>
+        <w:rPr>
+          <w:rFonts w:ascii="Courier New" w:hAnsi="Courier New" w:cs="Courier New"/>
+          <w:sz w:val="22"/>
+          <w:szCs w:val="22"/>
+        </w:rPr>
+        <w:t>EXAMPLE ( total 20 )…)</w:t>
       </w:r>
     </w:p>
     <w:p>
@@ -373,7 +541,6 @@
     </w:p>
     <w:p>
       <w:pPr>
-        <w:ind w:left="360"/>
         <w:rPr>
           <w:rFonts w:ascii="Courier New" w:hAnsi="Courier New" w:cs="Courier New"/>
           <w:sz w:val="22"/>
@@ -390,7 +557,6 @@
           <w:szCs w:val="22"/>
         </w:rPr>
       </w:pPr>
-      <w:proofErr w:type="gramStart"/>
       <w:r>
         <w:rPr>
           <w:rFonts w:ascii="Century Gothic" w:hAnsi="Century Gothic"/>
@@ -398,104 +564,7 @@
           <w:sz w:val="22"/>
           <w:szCs w:val="22"/>
         </w:rPr>
-        <w:t>circle</w:t>
-      </w:r>
-      <w:proofErr w:type="gramEnd"/>
-      <w:r>
-        <w:rPr>
-          <w:rFonts w:ascii="Century Gothic" w:hAnsi="Century Gothic"/>
-          <w:b/>
-          <w:sz w:val="22"/>
-          <w:szCs w:val="22"/>
-        </w:rPr>
-        <w:t>-area</w:t>
-      </w:r>
-    </w:p>
-    <w:p>
-      <w:pPr>
-        <w:pStyle w:val="ListParagraph"/>
-        <w:numPr>
-          <w:ilvl w:val="0"/>
-          <w:numId w:val="10"/>
-        </w:numPr>
-        <w:rPr>
-          <w:rFonts w:ascii="Courier New" w:hAnsi="Courier New" w:cs="Courier New"/>
-          <w:sz w:val="22"/>
-          <w:szCs w:val="22"/>
-        </w:rPr>
-      </w:pPr>
-      <w:r>
-        <w:rPr>
-          <w:rFonts w:ascii="Century Gothic" w:hAnsi="Century Gothic"/>
-          <w:sz w:val="22"/>
-          <w:szCs w:val="22"/>
-        </w:rPr>
-        <w:t xml:space="preserve">The function body should be </w:t>
-      </w:r>
-      <w:r>
-        <w:rPr>
-          <w:rFonts w:ascii="Courier New" w:hAnsi="Courier New" w:cs="Courier New"/>
-          <w:sz w:val="22"/>
-          <w:szCs w:val="22"/>
-        </w:rPr>
-        <w:t>(* (</w:t>
-      </w:r>
-      <w:proofErr w:type="spellStart"/>
-      <w:r>
-        <w:rPr>
-          <w:rFonts w:ascii="Courier New" w:hAnsi="Courier New" w:cs="Courier New"/>
-          <w:sz w:val="22"/>
-          <w:szCs w:val="22"/>
-        </w:rPr>
-        <w:t>sqr</w:t>
-      </w:r>
-      <w:proofErr w:type="spellEnd"/>
-      <w:r>
-        <w:rPr>
-          <w:rFonts w:ascii="Courier New" w:hAnsi="Courier New" w:cs="Courier New"/>
-          <w:sz w:val="22"/>
-          <w:szCs w:val="22"/>
-        </w:rPr>
-        <w:t xml:space="preserve"> (/ diameter 2)) (/ 22 7))</w:t>
-      </w:r>
-    </w:p>
-    <w:p>
-      <w:pPr>
-        <w:rPr>
-          <w:rFonts w:ascii="Courier New" w:hAnsi="Courier New" w:cs="Courier New"/>
-          <w:sz w:val="22"/>
-          <w:szCs w:val="22"/>
-        </w:rPr>
-      </w:pPr>
-    </w:p>
-    <w:p>
-      <w:pPr>
-        <w:rPr>
-          <w:rFonts w:ascii="Century Gothic" w:hAnsi="Century Gothic"/>
-          <w:b/>
-          <w:sz w:val="22"/>
-          <w:szCs w:val="22"/>
-        </w:rPr>
-      </w:pPr>
-      <w:proofErr w:type="gramStart"/>
-      <w:r>
-        <w:rPr>
-          <w:rFonts w:ascii="Century Gothic" w:hAnsi="Century Gothic"/>
-          <w:b/>
-          <w:sz w:val="22"/>
-          <w:szCs w:val="22"/>
-        </w:rPr>
-        <w:t>enough</w:t>
-      </w:r>
-      <w:proofErr w:type="gramEnd"/>
-      <w:r>
-        <w:rPr>
-          <w:rFonts w:ascii="Century Gothic" w:hAnsi="Century Gothic"/>
-          <w:b/>
-          <w:sz w:val="22"/>
-          <w:szCs w:val="22"/>
-        </w:rPr>
-        <w:t>-carpet?</w:t>
+        <w:t>enough-carpet?</w:t>
       </w:r>
     </w:p>
     <w:p>
@@ -592,7 +661,6 @@
           <w:szCs w:val="22"/>
         </w:rPr>
       </w:pPr>
-      <w:proofErr w:type="gramStart"/>
       <w:r>
         <w:rPr>
           <w:rFonts w:ascii="Century Gothic" w:hAnsi="Century Gothic"/>
@@ -600,17 +668,7 @@
           <w:sz w:val="22"/>
           <w:szCs w:val="22"/>
         </w:rPr>
-        <w:t>enough</w:t>
-      </w:r>
-      <w:proofErr w:type="gramEnd"/>
-      <w:r>
-        <w:rPr>
-          <w:rFonts w:ascii="Century Gothic" w:hAnsi="Century Gothic"/>
-          <w:b/>
-          <w:sz w:val="22"/>
-          <w:szCs w:val="22"/>
-        </w:rPr>
-        <w:t>-cash?</w:t>
+        <w:t>enough-cash?</w:t>
       </w:r>
     </w:p>
     <w:p>
@@ -632,7 +690,17 @@
           <w:sz w:val="22"/>
           <w:szCs w:val="22"/>
         </w:rPr>
-        <w:t>The domain of the function should be a number (representing the price), not a string.</w:t>
+        <w:t>The domain of the function should be a number (</w:t>
+      </w:r>
+      <w:bookmarkStart w:id="0" w:name="_GoBack"/>
+      <w:bookmarkEnd w:id="0"/>
+      <w:r>
+        <w:rPr>
+          <w:rFonts w:ascii="Century Gothic" w:hAnsi="Century Gothic"/>
+          <w:sz w:val="22"/>
+          <w:szCs w:val="22"/>
+        </w:rPr>
+        <w:t>the price), not a string.</w:t>
       </w:r>
     </w:p>
     <w:p>
@@ -705,7 +773,6 @@
           <w:szCs w:val="22"/>
         </w:rPr>
       </w:pPr>
-      <w:proofErr w:type="gramStart"/>
       <w:r>
         <w:rPr>
           <w:rFonts w:ascii="Century Gothic" w:hAnsi="Century Gothic"/>
@@ -713,17 +780,7 @@
           <w:sz w:val="22"/>
           <w:szCs w:val="22"/>
         </w:rPr>
-        <w:t>equal</w:t>
-      </w:r>
-      <w:proofErr w:type="gramEnd"/>
-      <w:r>
-        <w:rPr>
-          <w:rFonts w:ascii="Century Gothic" w:hAnsi="Century Gothic"/>
-          <w:b/>
-          <w:sz w:val="22"/>
-          <w:szCs w:val="22"/>
-        </w:rPr>
-        <w:t>-length?</w:t>
+        <w:t>equal-length?</w:t>
       </w:r>
     </w:p>
     <w:p>
@@ -763,25 +820,7 @@
           <w:sz w:val="22"/>
           <w:szCs w:val="22"/>
         </w:rPr>
-        <w:t>(= (</w:t>
-      </w:r>
-      <w:proofErr w:type="gramStart"/>
-      <w:r>
-        <w:rPr>
-          <w:rFonts w:ascii="Courier New" w:hAnsi="Courier New" w:cs="Courier New"/>
-          <w:sz w:val="22"/>
-          <w:szCs w:val="22"/>
-        </w:rPr>
-        <w:t>string</w:t>
-      </w:r>
-      <w:proofErr w:type="gramEnd"/>
-      <w:r>
-        <w:rPr>
-          <w:rFonts w:ascii="Courier New" w:hAnsi="Courier New" w:cs="Courier New"/>
-          <w:sz w:val="22"/>
-          <w:szCs w:val="22"/>
-        </w:rPr>
-        <w:t>-length string1) (string-length string2))</w:t>
+        <w:t>(= (string-length string1) (string-length string2))</w:t>
       </w:r>
     </w:p>
     <w:p>
@@ -802,7 +841,6 @@
           <w:szCs w:val="22"/>
         </w:rPr>
       </w:pPr>
-      <w:proofErr w:type="gramStart"/>
       <w:r>
         <w:rPr>
           <w:rFonts w:ascii="Century Gothic" w:hAnsi="Century Gothic"/>
@@ -810,17 +848,7 @@
           <w:sz w:val="22"/>
           <w:szCs w:val="22"/>
         </w:rPr>
-        <w:t>flower</w:t>
-      </w:r>
-      <w:proofErr w:type="gramEnd"/>
-      <w:r>
-        <w:rPr>
-          <w:rFonts w:ascii="Century Gothic" w:hAnsi="Century Gothic"/>
-          <w:b/>
-          <w:sz w:val="22"/>
-          <w:szCs w:val="22"/>
-        </w:rPr>
-        <w:t>-name</w:t>
+        <w:t>flower-name</w:t>
       </w:r>
     </w:p>
     <w:p>
@@ -874,470 +902,6 @@
     </w:p>
     <w:p>
       <w:pPr>
-        <w:rPr>
-          <w:rFonts w:ascii="Century Gothic" w:hAnsi="Century Gothic"/>
-          <w:b/>
-          <w:sz w:val="22"/>
-          <w:szCs w:val="22"/>
-        </w:rPr>
-      </w:pPr>
-      <w:proofErr w:type="gramStart"/>
-      <w:r>
-        <w:rPr>
-          <w:rFonts w:ascii="Century Gothic" w:hAnsi="Century Gothic"/>
-          <w:b/>
-          <w:sz w:val="22"/>
-          <w:szCs w:val="22"/>
-        </w:rPr>
-        <w:t>late</w:t>
-      </w:r>
-      <w:proofErr w:type="gramEnd"/>
-      <w:r>
-        <w:rPr>
-          <w:rFonts w:ascii="Century Gothic" w:hAnsi="Century Gothic"/>
-          <w:b/>
-          <w:sz w:val="22"/>
-          <w:szCs w:val="22"/>
-        </w:rPr>
-        <w:t>-to-class?</w:t>
-      </w:r>
-    </w:p>
-    <w:p>
-      <w:pPr>
-        <w:pStyle w:val="ListParagraph"/>
-        <w:numPr>
-          <w:ilvl w:val="0"/>
-          <w:numId w:val="5"/>
-        </w:numPr>
-        <w:rPr>
-          <w:rFonts w:ascii="Century Gothic" w:hAnsi="Century Gothic"/>
-          <w:sz w:val="22"/>
-          <w:szCs w:val="22"/>
-        </w:rPr>
-      </w:pPr>
-      <w:r>
-        <w:rPr>
-          <w:rFonts w:ascii="Century Gothic" w:hAnsi="Century Gothic"/>
-          <w:sz w:val="22"/>
-          <w:szCs w:val="22"/>
-        </w:rPr>
-        <w:t>Both examples should include 4 numbers as inputs</w:t>
-      </w:r>
-    </w:p>
-    <w:p>
-      <w:pPr>
-        <w:pStyle w:val="ListParagraph"/>
-        <w:numPr>
-          <w:ilvl w:val="0"/>
-          <w:numId w:val="5"/>
-        </w:numPr>
-        <w:rPr>
-          <w:rFonts w:ascii="Century Gothic" w:hAnsi="Century Gothic"/>
-          <w:sz w:val="22"/>
-          <w:szCs w:val="22"/>
-        </w:rPr>
-      </w:pPr>
-      <w:r>
-        <w:rPr>
-          <w:rFonts w:ascii="Century Gothic" w:hAnsi="Century Gothic"/>
-          <w:sz w:val="22"/>
-          <w:szCs w:val="22"/>
-        </w:rPr>
-        <w:t>In the first example, “&lt;” should be used in place of “&gt;”</w:t>
-      </w:r>
-    </w:p>
-    <w:p>
-      <w:pPr>
-        <w:rPr>
-          <w:rFonts w:ascii="Century Gothic" w:hAnsi="Century Gothic"/>
-          <w:sz w:val="22"/>
-          <w:szCs w:val="22"/>
-        </w:rPr>
-      </w:pPr>
-    </w:p>
-    <w:p>
-      <w:pPr>
-        <w:rPr>
-          <w:rFonts w:ascii="Century Gothic" w:hAnsi="Century Gothic"/>
-          <w:sz w:val="22"/>
-          <w:szCs w:val="22"/>
-        </w:rPr>
-      </w:pPr>
-    </w:p>
-    <w:p>
-      <w:pPr>
-        <w:rPr>
-          <w:rFonts w:ascii="Century Gothic" w:hAnsi="Century Gothic"/>
-          <w:sz w:val="22"/>
-          <w:szCs w:val="22"/>
-        </w:rPr>
-      </w:pPr>
-    </w:p>
-    <w:p>
-      <w:pPr>
-        <w:rPr>
-          <w:rFonts w:ascii="Century Gothic" w:hAnsi="Century Gothic"/>
-          <w:sz w:val="22"/>
-          <w:szCs w:val="22"/>
-        </w:rPr>
-      </w:pPr>
-    </w:p>
-    <w:p>
-      <w:pPr>
-        <w:rPr>
-          <w:rFonts w:ascii="Century Gothic" w:hAnsi="Century Gothic"/>
-          <w:sz w:val="22"/>
-          <w:szCs w:val="22"/>
-        </w:rPr>
-      </w:pPr>
-      <w:bookmarkStart w:id="0" w:name="_GoBack"/>
-      <w:bookmarkEnd w:id="0"/>
-    </w:p>
-    <w:p>
-      <w:pPr>
-        <w:tabs>
-          <w:tab w:val="left" w:pos="1903"/>
-        </w:tabs>
-        <w:rPr>
-          <w:rFonts w:ascii="Century Gothic" w:hAnsi="Century Gothic"/>
-          <w:b/>
-          <w:sz w:val="22"/>
-          <w:szCs w:val="22"/>
-        </w:rPr>
-      </w:pPr>
-      <w:proofErr w:type="gramStart"/>
-      <w:r>
-        <w:rPr>
-          <w:rFonts w:ascii="Century Gothic" w:hAnsi="Century Gothic"/>
-          <w:b/>
-          <w:sz w:val="22"/>
-          <w:szCs w:val="22"/>
-        </w:rPr>
-        <w:lastRenderedPageBreak/>
-        <w:t>long</w:t>
-      </w:r>
-      <w:proofErr w:type="gramEnd"/>
-      <w:r>
-        <w:rPr>
-          <w:rFonts w:ascii="Century Gothic" w:hAnsi="Century Gothic"/>
-          <w:b/>
-          <w:sz w:val="22"/>
-          <w:szCs w:val="22"/>
-        </w:rPr>
-        <w:t>-name?</w:t>
-      </w:r>
-      <w:r>
-        <w:rPr>
-          <w:rFonts w:ascii="Century Gothic" w:hAnsi="Century Gothic"/>
-          <w:b/>
-          <w:sz w:val="22"/>
-          <w:szCs w:val="22"/>
-        </w:rPr>
-        <w:tab/>
-      </w:r>
-    </w:p>
-    <w:p>
-      <w:pPr>
-        <w:pStyle w:val="ListParagraph"/>
-        <w:numPr>
-          <w:ilvl w:val="0"/>
-          <w:numId w:val="4"/>
-        </w:numPr>
-        <w:rPr>
-          <w:rFonts w:ascii="Century Gothic" w:hAnsi="Century Gothic"/>
-          <w:sz w:val="22"/>
-          <w:szCs w:val="22"/>
-        </w:rPr>
-      </w:pPr>
-      <w:r>
-        <w:rPr>
-          <w:rFonts w:ascii="Century Gothic" w:hAnsi="Century Gothic"/>
-          <w:sz w:val="22"/>
-          <w:szCs w:val="22"/>
-        </w:rPr>
-        <w:t>Both examples should use the function “string-length,” not “string=?”</w:t>
-      </w:r>
-    </w:p>
-    <w:p>
-      <w:pPr>
-        <w:pStyle w:val="ListParagraph"/>
-        <w:numPr>
-          <w:ilvl w:val="0"/>
-          <w:numId w:val="4"/>
-        </w:numPr>
-        <w:rPr>
-          <w:rFonts w:ascii="Century Gothic" w:hAnsi="Century Gothic"/>
-          <w:sz w:val="22"/>
-          <w:szCs w:val="22"/>
-        </w:rPr>
-      </w:pPr>
-      <w:r>
-        <w:rPr>
-          <w:rFonts w:ascii="Century Gothic" w:hAnsi="Century Gothic"/>
-          <w:sz w:val="22"/>
-          <w:szCs w:val="22"/>
-        </w:rPr>
-        <w:t xml:space="preserve">The examples should check if the name is longer than 20 characters, </w:t>
-      </w:r>
-      <w:proofErr w:type="gramStart"/>
-      <w:r>
-        <w:rPr>
-          <w:rFonts w:ascii="Century Gothic" w:hAnsi="Century Gothic"/>
-          <w:sz w:val="22"/>
-          <w:szCs w:val="22"/>
-        </w:rPr>
-        <w:t>not  10</w:t>
-      </w:r>
-      <w:proofErr w:type="gramEnd"/>
-    </w:p>
-    <w:p>
-      <w:pPr>
-        <w:pStyle w:val="ListParagraph"/>
-        <w:numPr>
-          <w:ilvl w:val="0"/>
-          <w:numId w:val="4"/>
-        </w:numPr>
-        <w:rPr>
-          <w:rFonts w:ascii="Century Gothic" w:hAnsi="Century Gothic"/>
-          <w:sz w:val="22"/>
-          <w:szCs w:val="22"/>
-        </w:rPr>
-      </w:pPr>
-      <w:r>
-        <w:rPr>
-          <w:rFonts w:ascii="Century Gothic" w:hAnsi="Century Gothic"/>
-          <w:sz w:val="22"/>
-          <w:szCs w:val="22"/>
-        </w:rPr>
-        <w:t>The function name in the definition should be “long-name?”</w:t>
-      </w:r>
-    </w:p>
-    <w:p>
-      <w:pPr>
-        <w:pStyle w:val="ListParagraph"/>
-        <w:numPr>
-          <w:ilvl w:val="0"/>
-          <w:numId w:val="4"/>
-        </w:numPr>
-        <w:rPr>
-          <w:rFonts w:ascii="Century Gothic" w:hAnsi="Century Gothic"/>
-          <w:sz w:val="22"/>
-          <w:szCs w:val="22"/>
-        </w:rPr>
-      </w:pPr>
-      <w:r>
-        <w:rPr>
-          <w:rFonts w:ascii="Century Gothic" w:hAnsi="Century Gothic"/>
-          <w:sz w:val="22"/>
-          <w:szCs w:val="22"/>
-        </w:rPr>
-        <w:t>The body of the function should be (&lt;  (string-length name) 20).</w:t>
-      </w:r>
-    </w:p>
-    <w:p>
-      <w:pPr>
-        <w:rPr>
-          <w:rFonts w:ascii="Century Gothic" w:hAnsi="Century Gothic"/>
-          <w:b/>
-          <w:sz w:val="22"/>
-          <w:szCs w:val="22"/>
-        </w:rPr>
-      </w:pPr>
-    </w:p>
-    <w:p>
-      <w:pPr>
-        <w:rPr>
-          <w:rFonts w:ascii="Century Gothic" w:hAnsi="Century Gothic"/>
-          <w:b/>
-          <w:sz w:val="22"/>
-          <w:szCs w:val="22"/>
-        </w:rPr>
-      </w:pPr>
-      <w:proofErr w:type="spellStart"/>
-      <w:proofErr w:type="gramStart"/>
-      <w:r>
-        <w:rPr>
-          <w:rFonts w:ascii="Century Gothic" w:hAnsi="Century Gothic"/>
-          <w:b/>
-          <w:sz w:val="22"/>
-          <w:szCs w:val="22"/>
-        </w:rPr>
-        <w:t>offscreen</w:t>
-      </w:r>
-      <w:proofErr w:type="spellEnd"/>
-      <w:proofErr w:type="gramEnd"/>
-      <w:r>
-        <w:rPr>
-          <w:rFonts w:ascii="Century Gothic" w:hAnsi="Century Gothic"/>
-          <w:b/>
-          <w:sz w:val="22"/>
-          <w:szCs w:val="22"/>
-        </w:rPr>
-        <w:t>?</w:t>
-      </w:r>
-    </w:p>
-    <w:p>
-      <w:pPr>
-        <w:pStyle w:val="ListParagraph"/>
-        <w:numPr>
-          <w:ilvl w:val="0"/>
-          <w:numId w:val="3"/>
-        </w:numPr>
-        <w:ind w:left="360"/>
-        <w:rPr>
-          <w:rFonts w:ascii="Century Gothic" w:hAnsi="Century Gothic"/>
-          <w:sz w:val="22"/>
-          <w:szCs w:val="22"/>
-        </w:rPr>
-      </w:pPr>
-      <w:r>
-        <w:rPr>
-          <w:rFonts w:ascii="Century Gothic" w:hAnsi="Century Gothic"/>
-          <w:sz w:val="22"/>
-          <w:szCs w:val="22"/>
-        </w:rPr>
-        <w:t>The Purpose Statement should include “return true is the coordinate is less than -50 and greater than 690”</w:t>
-      </w:r>
-    </w:p>
-    <w:p>
-      <w:pPr>
-        <w:pStyle w:val="ListParagraph"/>
-        <w:numPr>
-          <w:ilvl w:val="0"/>
-          <w:numId w:val="3"/>
-        </w:numPr>
-        <w:ind w:left="360"/>
-        <w:rPr>
-          <w:rFonts w:ascii="Century Gothic" w:hAnsi="Century Gothic"/>
-          <w:sz w:val="22"/>
-          <w:szCs w:val="22"/>
-        </w:rPr>
-      </w:pPr>
-      <w:r>
-        <w:rPr>
-          <w:rFonts w:ascii="Century Gothic" w:hAnsi="Century Gothic"/>
-          <w:sz w:val="22"/>
-          <w:szCs w:val="22"/>
-        </w:rPr>
-        <w:t>Both examples should show the work, not just the answer:</w:t>
-      </w:r>
-    </w:p>
-    <w:p>
-      <w:pPr>
-        <w:pStyle w:val="ListParagraph"/>
-        <w:numPr>
-          <w:ilvl w:val="1"/>
-          <w:numId w:val="3"/>
-        </w:numPr>
-        <w:ind w:left="1080"/>
-        <w:rPr>
-          <w:rFonts w:ascii="Courier New" w:hAnsi="Courier New" w:cs="Courier New"/>
-          <w:sz w:val="22"/>
-          <w:szCs w:val="22"/>
-        </w:rPr>
-      </w:pPr>
-      <w:r>
-        <w:rPr>
-          <w:rFonts w:ascii="Courier New" w:hAnsi="Courier New" w:cs="Courier New"/>
-          <w:sz w:val="22"/>
-          <w:szCs w:val="22"/>
-        </w:rPr>
-        <w:t>(EXAMPLE (</w:t>
-      </w:r>
-      <w:proofErr w:type="spellStart"/>
-      <w:r>
-        <w:rPr>
-          <w:rFonts w:ascii="Courier New" w:hAnsi="Courier New" w:cs="Courier New"/>
-          <w:sz w:val="22"/>
-          <w:szCs w:val="22"/>
-        </w:rPr>
-        <w:t>offscreen</w:t>
-      </w:r>
-      <w:proofErr w:type="spellEnd"/>
-      <w:r>
-        <w:rPr>
-          <w:rFonts w:ascii="Courier New" w:hAnsi="Courier New" w:cs="Courier New"/>
-          <w:sz w:val="22"/>
-          <w:szCs w:val="22"/>
-        </w:rPr>
-        <w:t>? 60)  (or (&lt; 60 -50)   (&gt; 60 690)))</w:t>
-      </w:r>
-    </w:p>
-    <w:p>
-      <w:pPr>
-        <w:pStyle w:val="ListParagraph"/>
-        <w:numPr>
-          <w:ilvl w:val="1"/>
-          <w:numId w:val="3"/>
-        </w:numPr>
-        <w:ind w:left="1080"/>
-        <w:rPr>
-          <w:rFonts w:ascii="Courier New" w:hAnsi="Courier New" w:cs="Courier New"/>
-          <w:sz w:val="22"/>
-          <w:szCs w:val="22"/>
-        </w:rPr>
-      </w:pPr>
-      <w:r>
-        <w:rPr>
-          <w:rFonts w:ascii="Courier New" w:hAnsi="Courier New" w:cs="Courier New"/>
-          <w:sz w:val="22"/>
-          <w:szCs w:val="22"/>
-        </w:rPr>
-        <w:t>(EXAMPLE (</w:t>
-      </w:r>
-      <w:proofErr w:type="spellStart"/>
-      <w:r>
-        <w:rPr>
-          <w:rFonts w:ascii="Courier New" w:hAnsi="Courier New" w:cs="Courier New"/>
-          <w:sz w:val="22"/>
-          <w:szCs w:val="22"/>
-        </w:rPr>
-        <w:t>offscreen</w:t>
-      </w:r>
-      <w:proofErr w:type="spellEnd"/>
-      <w:r>
-        <w:rPr>
-          <w:rFonts w:ascii="Courier New" w:hAnsi="Courier New" w:cs="Courier New"/>
-          <w:sz w:val="22"/>
-          <w:szCs w:val="22"/>
-        </w:rPr>
-        <w:t>? 800) (or (&lt; 8000 -50) (&gt; 800 690)))</w:t>
-      </w:r>
-    </w:p>
-    <w:p>
-      <w:pPr>
-        <w:pStyle w:val="ListParagraph"/>
-        <w:numPr>
-          <w:ilvl w:val="0"/>
-          <w:numId w:val="3"/>
-        </w:numPr>
-        <w:ind w:left="360"/>
-        <w:rPr>
-          <w:rFonts w:ascii="Century Gothic" w:hAnsi="Century Gothic"/>
-          <w:sz w:val="22"/>
-          <w:szCs w:val="22"/>
-        </w:rPr>
-      </w:pPr>
-      <w:r>
-        <w:rPr>
-          <w:rFonts w:ascii="Century Gothic" w:hAnsi="Century Gothic"/>
-          <w:sz w:val="22"/>
-          <w:szCs w:val="22"/>
-        </w:rPr>
-        <w:t>The function definition should use the function “or” instead of “and”</w:t>
-      </w:r>
-    </w:p>
-    <w:p>
-      <w:pPr>
-        <w:rPr>
-          <w:rFonts w:ascii="Century Gothic" w:hAnsi="Century Gothic"/>
-          <w:sz w:val="22"/>
-          <w:szCs w:val="22"/>
-        </w:rPr>
-      </w:pPr>
-    </w:p>
-    <w:p>
-      <w:pPr>
         <w:pStyle w:val="ListParagraph"/>
         <w:ind w:left="0"/>
         <w:rPr>
@@ -1347,7 +911,6 @@
           <w:szCs w:val="22"/>
         </w:rPr>
       </w:pPr>
-      <w:proofErr w:type="gramStart"/>
       <w:r>
         <w:rPr>
           <w:rFonts w:ascii="Century Gothic" w:hAnsi="Century Gothic"/>
@@ -1357,7 +920,6 @@
         </w:rPr>
         <w:t>scale</w:t>
       </w:r>
-      <w:proofErr w:type="gramEnd"/>
       <w:r>
         <w:rPr>
           <w:rFonts w:ascii="Century Gothic" w:hAnsi="Century Gothic"/>
@@ -1462,25 +1024,22 @@
           <w:szCs w:val="22"/>
         </w:rPr>
         <w:tab/>
-        <w:t>(</w:t>
-      </w:r>
-      <w:proofErr w:type="gramStart"/>
+      </w:r>
       <w:r>
         <w:rPr>
           <w:rFonts w:ascii="Courier New" w:hAnsi="Courier New" w:cs="Courier New"/>
           <w:sz w:val="22"/>
           <w:szCs w:val="22"/>
         </w:rPr>
-        <w:t>scale</w:t>
-      </w:r>
-      <w:proofErr w:type="gramEnd"/>
+        <w:t xml:space="preserve"> </w:t>
+      </w:r>
       <w:r>
         <w:rPr>
           <w:rFonts w:ascii="Courier New" w:hAnsi="Courier New" w:cs="Courier New"/>
           <w:sz w:val="22"/>
           <w:szCs w:val="22"/>
         </w:rPr>
-        <w:t xml:space="preserve"> 2 (circle 5 “solid” “red”)))</w:t>
+        <w:t>(scale 2 (circle 5 “solid” “red”)))</w:t>
       </w:r>
     </w:p>
     <w:p>
@@ -1513,402 +1072,9 @@
         <w:t>name in the second example is incorrect</w:t>
       </w:r>
     </w:p>
-    <w:p>
-      <w:pPr>
-        <w:rPr>
-          <w:rFonts w:ascii="Century Gothic" w:hAnsi="Century Gothic"/>
-          <w:sz w:val="22"/>
-          <w:szCs w:val="22"/>
-        </w:rPr>
-      </w:pPr>
-    </w:p>
-    <w:p>
-      <w:pPr>
-        <w:rPr>
-          <w:rFonts w:ascii="Century Gothic" w:hAnsi="Century Gothic"/>
-          <w:b/>
-          <w:sz w:val="22"/>
-          <w:szCs w:val="22"/>
-        </w:rPr>
-      </w:pPr>
-      <w:proofErr w:type="gramStart"/>
-      <w:r>
-        <w:rPr>
-          <w:rFonts w:ascii="Century Gothic" w:hAnsi="Century Gothic"/>
-          <w:b/>
-          <w:sz w:val="22"/>
-          <w:szCs w:val="22"/>
-        </w:rPr>
-        <w:t>state</w:t>
-      </w:r>
-      <w:proofErr w:type="gramEnd"/>
-      <w:r>
-        <w:rPr>
-          <w:rFonts w:ascii="Century Gothic" w:hAnsi="Century Gothic"/>
-          <w:b/>
-          <w:sz w:val="22"/>
-          <w:szCs w:val="22"/>
-        </w:rPr>
-        <w:t>-tax</w:t>
-      </w:r>
-    </w:p>
-    <w:p>
-      <w:pPr>
-        <w:pStyle w:val="ListParagraph"/>
-        <w:numPr>
-          <w:ilvl w:val="0"/>
-          <w:numId w:val="1"/>
-        </w:numPr>
-        <w:ind w:left="360"/>
-        <w:rPr>
-          <w:rFonts w:ascii="Century Gothic" w:hAnsi="Century Gothic"/>
-          <w:sz w:val="22"/>
-          <w:szCs w:val="22"/>
-        </w:rPr>
-      </w:pPr>
-      <w:r>
-        <w:rPr>
-          <w:rFonts w:ascii="Century Gothic" w:hAnsi="Century Gothic"/>
-          <w:sz w:val="22"/>
-          <w:szCs w:val="22"/>
-        </w:rPr>
-        <w:t>The domain for the function should be “string number,” to account for both the state and the price of the item</w:t>
-      </w:r>
-    </w:p>
-    <w:p>
-      <w:pPr>
-        <w:pStyle w:val="ListParagraph"/>
-        <w:numPr>
-          <w:ilvl w:val="0"/>
-          <w:numId w:val="1"/>
-        </w:numPr>
-        <w:ind w:left="360"/>
-        <w:rPr>
-          <w:rFonts w:ascii="Century Gothic" w:hAnsi="Century Gothic"/>
-          <w:sz w:val="22"/>
-          <w:szCs w:val="22"/>
-        </w:rPr>
-      </w:pPr>
-      <w:r>
-        <w:rPr>
-          <w:rFonts w:ascii="Century Gothic" w:hAnsi="Century Gothic"/>
-          <w:sz w:val="22"/>
-          <w:szCs w:val="22"/>
-        </w:rPr>
-        <w:t>The function name in both examples should be “state-tax”</w:t>
-      </w:r>
-    </w:p>
-    <w:p>
-      <w:pPr>
-        <w:pStyle w:val="ListParagraph"/>
-        <w:numPr>
-          <w:ilvl w:val="0"/>
-          <w:numId w:val="1"/>
-        </w:numPr>
-        <w:ind w:left="360"/>
-        <w:rPr>
-          <w:rFonts w:ascii="Century Gothic" w:hAnsi="Century Gothic"/>
-          <w:sz w:val="22"/>
-          <w:szCs w:val="22"/>
-        </w:rPr>
-      </w:pPr>
-      <w:r>
-        <w:rPr>
-          <w:rFonts w:ascii="Century Gothic" w:hAnsi="Century Gothic"/>
-          <w:sz w:val="22"/>
-          <w:szCs w:val="22"/>
-        </w:rPr>
-        <w:t>The example inputs (“Delaware” and “Georgia”) should be strings</w:t>
-      </w:r>
-    </w:p>
-    <w:p>
-      <w:pPr>
-        <w:pStyle w:val="ListParagraph"/>
-        <w:numPr>
-          <w:ilvl w:val="0"/>
-          <w:numId w:val="1"/>
-        </w:numPr>
-        <w:ind w:left="360"/>
-        <w:rPr>
-          <w:rFonts w:ascii="Century Gothic" w:hAnsi="Century Gothic"/>
-          <w:sz w:val="22"/>
-          <w:szCs w:val="22"/>
-        </w:rPr>
-      </w:pPr>
-      <w:r>
-        <w:rPr>
-          <w:rFonts w:ascii="Century Gothic" w:hAnsi="Century Gothic"/>
-          <w:sz w:val="22"/>
-          <w:szCs w:val="22"/>
-        </w:rPr>
-        <w:t>Examples should include a numerical price instead of the variable name “</w:t>
-      </w:r>
-      <w:proofErr w:type="spellStart"/>
-      <w:r>
-        <w:rPr>
-          <w:rFonts w:ascii="Century Gothic" w:hAnsi="Century Gothic"/>
-          <w:sz w:val="22"/>
-          <w:szCs w:val="22"/>
-        </w:rPr>
-        <w:t>prie</w:t>
-      </w:r>
-      <w:proofErr w:type="spellEnd"/>
-      <w:r>
-        <w:rPr>
-          <w:rFonts w:ascii="Century Gothic" w:hAnsi="Century Gothic"/>
-          <w:sz w:val="22"/>
-          <w:szCs w:val="22"/>
-        </w:rPr>
-        <w:t>”</w:t>
-      </w:r>
-    </w:p>
-    <w:p>
-      <w:pPr>
-        <w:pStyle w:val="ListParagraph"/>
-        <w:numPr>
-          <w:ilvl w:val="0"/>
-          <w:numId w:val="1"/>
-        </w:numPr>
-        <w:ind w:left="360"/>
-        <w:rPr>
-          <w:rFonts w:ascii="Century Gothic" w:hAnsi="Century Gothic"/>
-          <w:sz w:val="22"/>
-          <w:szCs w:val="22"/>
-        </w:rPr>
-      </w:pPr>
-      <w:r>
-        <w:rPr>
-          <w:rFonts w:ascii="Century Gothic" w:hAnsi="Century Gothic"/>
-          <w:sz w:val="22"/>
-          <w:szCs w:val="22"/>
-        </w:rPr>
-        <w:t>The examples should use “*” not “+”</w:t>
-      </w:r>
-    </w:p>
-    <w:p>
-      <w:pPr>
-        <w:rPr>
-          <w:rFonts w:ascii="Century Gothic" w:hAnsi="Century Gothic"/>
-          <w:sz w:val="22"/>
-          <w:szCs w:val="22"/>
-        </w:rPr>
-      </w:pPr>
-    </w:p>
-    <w:p>
-      <w:pPr>
-        <w:rPr>
-          <w:rFonts w:ascii="Century Gothic" w:hAnsi="Century Gothic"/>
-          <w:sz w:val="22"/>
-          <w:szCs w:val="22"/>
-        </w:rPr>
-      </w:pPr>
-      <w:proofErr w:type="gramStart"/>
-      <w:r>
-        <w:rPr>
-          <w:rFonts w:ascii="Century Gothic" w:hAnsi="Century Gothic"/>
-          <w:b/>
-          <w:sz w:val="22"/>
-          <w:szCs w:val="22"/>
-        </w:rPr>
-        <w:t>target</w:t>
-      </w:r>
-      <w:proofErr w:type="gramEnd"/>
-      <w:r>
-        <w:rPr>
-          <w:rFonts w:ascii="Century Gothic" w:hAnsi="Century Gothic"/>
-          <w:b/>
-          <w:sz w:val="22"/>
-          <w:szCs w:val="22"/>
-        </w:rPr>
-        <w:t>-leap</w:t>
-      </w:r>
-    </w:p>
-    <w:p>
-      <w:pPr>
-        <w:rPr>
-          <w:rFonts w:ascii="Century Gothic" w:hAnsi="Century Gothic"/>
-          <w:sz w:val="22"/>
-          <w:szCs w:val="22"/>
-        </w:rPr>
-      </w:pPr>
-      <w:r>
-        <w:rPr>
-          <w:rFonts w:ascii="Century Gothic" w:hAnsi="Century Gothic"/>
-          <w:sz w:val="22"/>
-          <w:szCs w:val="22"/>
-        </w:rPr>
-        <w:t>1. First example should be (EXAMPLE (target-leap 100) (* 100 2))</w:t>
-      </w:r>
-    </w:p>
-    <w:p>
-      <w:pPr>
-        <w:rPr>
-          <w:rFonts w:ascii="Century Gothic" w:hAnsi="Century Gothic"/>
-          <w:sz w:val="22"/>
-          <w:szCs w:val="22"/>
-        </w:rPr>
-      </w:pPr>
-      <w:r>
-        <w:rPr>
-          <w:rFonts w:ascii="Century Gothic" w:hAnsi="Century Gothic"/>
-          <w:sz w:val="22"/>
-          <w:szCs w:val="22"/>
-        </w:rPr>
-        <w:t>2. Second example should b</w:t>
-      </w:r>
-      <w:r>
-        <w:rPr>
-          <w:rFonts w:ascii="Century Gothic" w:hAnsi="Century Gothic"/>
-          <w:sz w:val="22"/>
-          <w:szCs w:val="22"/>
-        </w:rPr>
-        <w:t>e (EXAMPLE (target-leap 40) (* 4</w:t>
-      </w:r>
-      <w:r>
-        <w:rPr>
-          <w:rFonts w:ascii="Century Gothic" w:hAnsi="Century Gothic"/>
-          <w:sz w:val="22"/>
-          <w:szCs w:val="22"/>
-        </w:rPr>
-        <w:t>0 2))</w:t>
-      </w:r>
-    </w:p>
-    <w:p>
-      <w:pPr>
-        <w:rPr>
-          <w:rFonts w:ascii="Century Gothic" w:hAnsi="Century Gothic"/>
-          <w:sz w:val="22"/>
-          <w:szCs w:val="22"/>
-        </w:rPr>
-      </w:pPr>
-      <w:r>
-        <w:rPr>
-          <w:rFonts w:ascii="Century Gothic" w:hAnsi="Century Gothic"/>
-          <w:sz w:val="22"/>
-          <w:szCs w:val="22"/>
-        </w:rPr>
-        <w:t>3. In the definition, the name of the function should be “target-leap”</w:t>
-      </w:r>
-    </w:p>
-    <w:p>
-      <w:pPr>
-        <w:rPr>
-          <w:rFonts w:ascii="Century Gothic" w:hAnsi="Century Gothic"/>
-          <w:sz w:val="22"/>
-          <w:szCs w:val="22"/>
-        </w:rPr>
-      </w:pPr>
-      <w:r>
-        <w:rPr>
-          <w:rFonts w:ascii="Century Gothic" w:hAnsi="Century Gothic"/>
-          <w:sz w:val="22"/>
-          <w:szCs w:val="22"/>
-        </w:rPr>
-        <w:t>4. The variable name in the definition should be consistent (either x or x-</w:t>
-      </w:r>
-      <w:proofErr w:type="spellStart"/>
-      <w:r>
-        <w:rPr>
-          <w:rFonts w:ascii="Century Gothic" w:hAnsi="Century Gothic"/>
-          <w:sz w:val="22"/>
-          <w:szCs w:val="22"/>
-        </w:rPr>
-        <w:t>coor</w:t>
-      </w:r>
-      <w:proofErr w:type="spellEnd"/>
-      <w:r>
-        <w:rPr>
-          <w:rFonts w:ascii="Century Gothic" w:hAnsi="Century Gothic"/>
-          <w:sz w:val="22"/>
-          <w:szCs w:val="22"/>
-        </w:rPr>
-        <w:t>).</w:t>
-      </w:r>
-    </w:p>
-    <w:p>
-      <w:pPr>
-        <w:rPr>
-          <w:rFonts w:ascii="Century Gothic" w:hAnsi="Century Gothic"/>
-          <w:sz w:val="22"/>
-          <w:szCs w:val="22"/>
-        </w:rPr>
-      </w:pPr>
-      <w:r>
-        <w:rPr>
-          <w:rFonts w:ascii="Century Gothic" w:hAnsi="Century Gothic"/>
-          <w:sz w:val="22"/>
-          <w:szCs w:val="22"/>
-        </w:rPr>
-        <w:t>5. The body of the function definition should be (* x-</w:t>
-      </w:r>
-      <w:proofErr w:type="spellStart"/>
-      <w:r>
-        <w:rPr>
-          <w:rFonts w:ascii="Century Gothic" w:hAnsi="Century Gothic"/>
-          <w:sz w:val="22"/>
-          <w:szCs w:val="22"/>
-        </w:rPr>
-        <w:t>coor</w:t>
-      </w:r>
-      <w:proofErr w:type="spellEnd"/>
-      <w:r>
-        <w:rPr>
-          <w:rFonts w:ascii="Century Gothic" w:hAnsi="Century Gothic"/>
-          <w:sz w:val="22"/>
-          <w:szCs w:val="22"/>
-        </w:rPr>
-        <w:t xml:space="preserve"> 2)</w:t>
-      </w:r>
-    </w:p>
-    <w:p>
-      <w:pPr>
-        <w:rPr>
-          <w:rFonts w:ascii="Century Gothic" w:hAnsi="Century Gothic"/>
-          <w:sz w:val="22"/>
-          <w:szCs w:val="22"/>
-        </w:rPr>
-      </w:pPr>
-    </w:p>
-    <w:p>
-      <w:pPr>
-        <w:rPr>
-          <w:rFonts w:ascii="Century Gothic" w:hAnsi="Century Gothic"/>
-          <w:sz w:val="22"/>
-          <w:szCs w:val="22"/>
-        </w:rPr>
-      </w:pPr>
-    </w:p>
-    <w:p>
-      <w:pPr>
-        <w:rPr>
-          <w:rFonts w:ascii="Century Gothic" w:hAnsi="Century Gothic"/>
-          <w:sz w:val="22"/>
-          <w:szCs w:val="22"/>
-        </w:rPr>
-      </w:pPr>
-    </w:p>
-    <w:p>
-      <w:pPr>
-        <w:rPr>
-          <w:rFonts w:ascii="Century Gothic" w:hAnsi="Century Gothic"/>
-          <w:sz w:val="22"/>
-          <w:szCs w:val="22"/>
-        </w:rPr>
-      </w:pPr>
-    </w:p>
-    <w:p>
-      <w:pPr>
-        <w:ind w:left="360"/>
-        <w:rPr>
-          <w:rFonts w:ascii="Century Gothic" w:hAnsi="Century Gothic"/>
-          <w:sz w:val="22"/>
-          <w:szCs w:val="22"/>
-        </w:rPr>
-      </w:pPr>
-    </w:p>
     <w:sectPr>
       <w:pgSz w:w="12240" w:h="15840"/>
-      <w:pgMar w:top="1440" w:right="1800" w:bottom="1440" w:left="1800" w:header="720" w:footer="720" w:gutter="0"/>
+      <w:pgMar w:top="1440" w:right="1440" w:bottom="1440" w:left="1440" w:header="720" w:footer="720" w:gutter="0"/>
       <w:cols w:space="720"/>
       <w:docGrid w:linePitch="360"/>
     </w:sectPr>
@@ -1917,7 +1083,7 @@
 </file>
 
 <file path=word/endnotes.xml><?xml version="1.0" encoding="utf-8"?>
-<w:endnotes xmlns:wpc="http://schemas.microsoft.com/office/word/2010/wordprocessingCanvas" xmlns:mo="http://schemas.microsoft.com/office/mac/office/2008/main" xmlns:mc="http://schemas.openxmlformats.org/markup-compatibility/2006" xmlns:mv="urn:schemas-microsoft-com:mac:vml" xmlns:o="urn:schemas-microsoft-com:office:office" xmlns:r="http://schemas.openxmlformats.org/officeDocument/2006/relationships" xmlns:m="http://schemas.openxmlformats.org/officeDocument/2006/math" xmlns:v="urn:schemas-microsoft-com:vml" xmlns:wp14="http://schemas.microsoft.com/office/word/2010/wordprocessingDrawing" xmlns:wp="http://schemas.openxmlformats.org/drawingml/2006/wordprocessingDrawing" xmlns:w10="urn:schemas-microsoft-com:office:word" xmlns:w="http://schemas.openxmlformats.org/wordprocessingml/2006/main" xmlns:w14="http://schemas.microsoft.com/office/word/2010/wordml" xmlns:wpg="http://schemas.microsoft.com/office/word/2010/wordprocessingGroup" xmlns:wpi="http://schemas.microsoft.com/office/word/2010/wordprocessingInk" xmlns:wne="http://schemas.microsoft.com/office/word/2006/wordml" xmlns:wps="http://schemas.microsoft.com/office/word/2010/wordprocessingShape" mc:Ignorable="w14 wp14">
+<w:endnotes xmlns:wpc="http://schemas.microsoft.com/office/word/2010/wordprocessingCanvas" xmlns:cx="http://schemas.microsoft.com/office/drawing/2014/chartex" xmlns:cx1="http://schemas.microsoft.com/office/drawing/2015/9/8/chartex" xmlns:cx2="http://schemas.microsoft.com/office/drawing/2015/10/21/chartex" xmlns:cx3="http://schemas.microsoft.com/office/drawing/2016/5/9/chartex" xmlns:cx4="http://schemas.microsoft.com/office/drawing/2016/5/10/chartex" xmlns:cx5="http://schemas.microsoft.com/office/drawing/2016/5/11/chartex" xmlns:cx6="http://schemas.microsoft.com/office/drawing/2016/5/12/chartex" xmlns:cx7="http://schemas.microsoft.com/office/drawing/2016/5/13/chartex" xmlns:cx8="http://schemas.microsoft.com/office/drawing/2016/5/14/chartex" xmlns:mc="http://schemas.openxmlformats.org/markup-compatibility/2006" xmlns:aink="http://schemas.microsoft.com/office/drawing/2016/ink" xmlns:am3d="http://schemas.microsoft.com/office/drawing/2017/model3d" xmlns:o="urn:schemas-microsoft-com:office:office" xmlns:r="http://schemas.openxmlformats.org/officeDocument/2006/relationships" xmlns:m="http://schemas.openxmlformats.org/officeDocument/2006/math" xmlns:v="urn:schemas-microsoft-com:vml" xmlns:wp14="http://schemas.microsoft.com/office/word/2010/wordprocessingDrawing" xmlns:wp="http://schemas.openxmlformats.org/drawingml/2006/wordprocessingDrawing" xmlns:w10="urn:schemas-microsoft-com:office:word" xmlns:w="http://schemas.openxmlformats.org/wordprocessingml/2006/main" xmlns:w14="http://schemas.microsoft.com/office/word/2010/wordml" xmlns:w15="http://schemas.microsoft.com/office/word/2012/wordml" xmlns:w16cid="http://schemas.microsoft.com/office/word/2016/wordml/cid" xmlns:w16se="http://schemas.microsoft.com/office/word/2015/wordml/symex" xmlns:wpg="http://schemas.microsoft.com/office/word/2010/wordprocessingGroup" xmlns:wpi="http://schemas.microsoft.com/office/word/2010/wordprocessingInk" xmlns:wne="http://schemas.microsoft.com/office/word/2006/wordml" xmlns:wps="http://schemas.microsoft.com/office/word/2010/wordprocessingShape" mc:Ignorable="w14 w15 w16se w16cid wp14">
   <w:endnote w:type="separator" w:id="-1">
     <w:p>
       <w:r>
@@ -1936,7 +1102,7 @@
 </file>
 
 <file path=word/footnotes.xml><?xml version="1.0" encoding="utf-8"?>
-<w:footnotes xmlns:wpc="http://schemas.microsoft.com/office/word/2010/wordprocessingCanvas" xmlns:mo="http://schemas.microsoft.com/office/mac/office/2008/main" xmlns:mc="http://schemas.openxmlformats.org/markup-compatibility/2006" xmlns:mv="urn:schemas-microsoft-com:mac:vml" xmlns:o="urn:schemas-microsoft-com:office:office" xmlns:r="http://schemas.openxmlformats.org/officeDocument/2006/relationships" xmlns:m="http://schemas.openxmlformats.org/officeDocument/2006/math" xmlns:v="urn:schemas-microsoft-com:vml" xmlns:wp14="http://schemas.microsoft.com/office/word/2010/wordprocessingDrawing" xmlns:wp="http://schemas.openxmlformats.org/drawingml/2006/wordprocessingDrawing" xmlns:w10="urn:schemas-microsoft-com:office:word" xmlns:w="http://schemas.openxmlformats.org/wordprocessingml/2006/main" xmlns:w14="http://schemas.microsoft.com/office/word/2010/wordml" xmlns:wpg="http://schemas.microsoft.com/office/word/2010/wordprocessingGroup" xmlns:wpi="http://schemas.microsoft.com/office/word/2010/wordprocessingInk" xmlns:wne="http://schemas.microsoft.com/office/word/2006/wordml" xmlns:wps="http://schemas.microsoft.com/office/word/2010/wordprocessingShape" mc:Ignorable="w14 wp14">
+<w:footnotes xmlns:wpc="http://schemas.microsoft.com/office/word/2010/wordprocessingCanvas" xmlns:cx="http://schemas.microsoft.com/office/drawing/2014/chartex" xmlns:cx1="http://schemas.microsoft.com/office/drawing/2015/9/8/chartex" xmlns:cx2="http://schemas.microsoft.com/office/drawing/2015/10/21/chartex" xmlns:cx3="http://schemas.microsoft.com/office/drawing/2016/5/9/chartex" xmlns:cx4="http://schemas.microsoft.com/office/drawing/2016/5/10/chartex" xmlns:cx5="http://schemas.microsoft.com/office/drawing/2016/5/11/chartex" xmlns:cx6="http://schemas.microsoft.com/office/drawing/2016/5/12/chartex" xmlns:cx7="http://schemas.microsoft.com/office/drawing/2016/5/13/chartex" xmlns:cx8="http://schemas.microsoft.com/office/drawing/2016/5/14/chartex" xmlns:mc="http://schemas.openxmlformats.org/markup-compatibility/2006" xmlns:aink="http://schemas.microsoft.com/office/drawing/2016/ink" xmlns:am3d="http://schemas.microsoft.com/office/drawing/2017/model3d" xmlns:o="urn:schemas-microsoft-com:office:office" xmlns:r="http://schemas.openxmlformats.org/officeDocument/2006/relationships" xmlns:m="http://schemas.openxmlformats.org/officeDocument/2006/math" xmlns:v="urn:schemas-microsoft-com:vml" xmlns:wp14="http://schemas.microsoft.com/office/word/2010/wordprocessingDrawing" xmlns:wp="http://schemas.openxmlformats.org/drawingml/2006/wordprocessingDrawing" xmlns:w10="urn:schemas-microsoft-com:office:word" xmlns:w="http://schemas.openxmlformats.org/wordprocessingml/2006/main" xmlns:w14="http://schemas.microsoft.com/office/word/2010/wordml" xmlns:w15="http://schemas.microsoft.com/office/word/2012/wordml" xmlns:w16cid="http://schemas.microsoft.com/office/word/2016/wordml/cid" xmlns:w16se="http://schemas.microsoft.com/office/word/2015/wordml/symex" xmlns:wpg="http://schemas.microsoft.com/office/word/2010/wordprocessingGroup" xmlns:wpi="http://schemas.microsoft.com/office/word/2010/wordprocessingInk" xmlns:wne="http://schemas.microsoft.com/office/word/2006/wordml" xmlns:wps="http://schemas.microsoft.com/office/word/2010/wordprocessingShape" mc:Ignorable="w14 w15 w16se w16cid wp14">
   <w:footnote w:type="separator" w:id="-1">
     <w:p>
       <w:r>
@@ -1955,8 +1121,8 @@
 </file>
 
 <file path=word/numbering.xml><?xml version="1.0" encoding="utf-8"?>
-<w:numbering xmlns:wpc="http://schemas.microsoft.com/office/word/2010/wordprocessingCanvas" xmlns:mo="http://schemas.microsoft.com/office/mac/office/2008/main" xmlns:mc="http://schemas.openxmlformats.org/markup-compatibility/2006" xmlns:mv="urn:schemas-microsoft-com:mac:vml" xmlns:o="urn:schemas-microsoft-com:office:office" xmlns:r="http://schemas.openxmlformats.org/officeDocument/2006/relationships" xmlns:m="http://schemas.openxmlformats.org/officeDocument/2006/math" xmlns:v="urn:schemas-microsoft-com:vml" xmlns:wp14="http://schemas.microsoft.com/office/word/2010/wordprocessingDrawing" xmlns:wp="http://schemas.openxmlformats.org/drawingml/2006/wordprocessingDrawing" xmlns:w10="urn:schemas-microsoft-com:office:word" xmlns:w="http://schemas.openxmlformats.org/wordprocessingml/2006/main" xmlns:w14="http://schemas.microsoft.com/office/word/2010/wordml" xmlns:wpg="http://schemas.microsoft.com/office/word/2010/wordprocessingGroup" xmlns:wpi="http://schemas.microsoft.com/office/word/2010/wordprocessingInk" xmlns:wne="http://schemas.microsoft.com/office/word/2006/wordml" xmlns:wps="http://schemas.microsoft.com/office/word/2010/wordprocessingShape" mc:Ignorable="w14 wp14">
-  <w:abstractNum w:abstractNumId="0">
+<w:numbering xmlns:wpc="http://schemas.microsoft.com/office/word/2010/wordprocessingCanvas" xmlns:cx="http://schemas.microsoft.com/office/drawing/2014/chartex" xmlns:cx1="http://schemas.microsoft.com/office/drawing/2015/9/8/chartex" xmlns:cx2="http://schemas.microsoft.com/office/drawing/2015/10/21/chartex" xmlns:cx3="http://schemas.microsoft.com/office/drawing/2016/5/9/chartex" xmlns:cx4="http://schemas.microsoft.com/office/drawing/2016/5/10/chartex" xmlns:cx5="http://schemas.microsoft.com/office/drawing/2016/5/11/chartex" xmlns:cx6="http://schemas.microsoft.com/office/drawing/2016/5/12/chartex" xmlns:cx7="http://schemas.microsoft.com/office/drawing/2016/5/13/chartex" xmlns:cx8="http://schemas.microsoft.com/office/drawing/2016/5/14/chartex" xmlns:mc="http://schemas.openxmlformats.org/markup-compatibility/2006" xmlns:aink="http://schemas.microsoft.com/office/drawing/2016/ink" xmlns:am3d="http://schemas.microsoft.com/office/drawing/2017/model3d" xmlns:o="urn:schemas-microsoft-com:office:office" xmlns:r="http://schemas.openxmlformats.org/officeDocument/2006/relationships" xmlns:m="http://schemas.openxmlformats.org/officeDocument/2006/math" xmlns:v="urn:schemas-microsoft-com:vml" xmlns:wp14="http://schemas.microsoft.com/office/word/2010/wordprocessingDrawing" xmlns:wp="http://schemas.openxmlformats.org/drawingml/2006/wordprocessingDrawing" xmlns:w10="urn:schemas-microsoft-com:office:word" xmlns:w="http://schemas.openxmlformats.org/wordprocessingml/2006/main" xmlns:w14="http://schemas.microsoft.com/office/word/2010/wordml" xmlns:w15="http://schemas.microsoft.com/office/word/2012/wordml" xmlns:w16cid="http://schemas.microsoft.com/office/word/2016/wordml/cid" xmlns:w16se="http://schemas.microsoft.com/office/word/2015/wordml/symex" xmlns:wpg="http://schemas.microsoft.com/office/word/2010/wordprocessingGroup" xmlns:wpi="http://schemas.microsoft.com/office/word/2010/wordprocessingInk" xmlns:wne="http://schemas.microsoft.com/office/word/2006/wordml" xmlns:wps="http://schemas.microsoft.com/office/word/2010/wordprocessingShape" mc:Ignorable="w14 w15 w16se w16cid wp14">
+  <w:abstractNum w:abstractNumId="0" w15:restartNumberingAfterBreak="0">
     <w:nsid w:val="07B7339D"/>
     <w:multiLevelType w:val="hybridMultilevel"/>
     <w:tmpl w:val="490006A0"/>
@@ -2045,7 +1211,7 @@
       </w:pPr>
     </w:lvl>
   </w:abstractNum>
-  <w:abstractNum w:abstractNumId="1">
+  <w:abstractNum w:abstractNumId="1" w15:restartNumberingAfterBreak="0">
     <w:nsid w:val="26C03F4C"/>
     <w:multiLevelType w:val="hybridMultilevel"/>
     <w:tmpl w:val="0F6CEE68"/>
@@ -2134,7 +1300,7 @@
       </w:pPr>
     </w:lvl>
   </w:abstractNum>
-  <w:abstractNum w:abstractNumId="2">
+  <w:abstractNum w:abstractNumId="2" w15:restartNumberingAfterBreak="0">
     <w:nsid w:val="2EB62575"/>
     <w:multiLevelType w:val="hybridMultilevel"/>
     <w:tmpl w:val="1AF6A44E"/>
@@ -2223,7 +1389,7 @@
       </w:pPr>
     </w:lvl>
   </w:abstractNum>
-  <w:abstractNum w:abstractNumId="3">
+  <w:abstractNum w:abstractNumId="3" w15:restartNumberingAfterBreak="0">
     <w:nsid w:val="307955FF"/>
     <w:multiLevelType w:val="hybridMultilevel"/>
     <w:tmpl w:val="0820048C"/>
@@ -2312,7 +1478,7 @@
       </w:pPr>
     </w:lvl>
   </w:abstractNum>
-  <w:abstractNum w:abstractNumId="4">
+  <w:abstractNum w:abstractNumId="4" w15:restartNumberingAfterBreak="0">
     <w:nsid w:val="366043FA"/>
     <w:multiLevelType w:val="hybridMultilevel"/>
     <w:tmpl w:val="CC5A4E08"/>
@@ -2401,7 +1567,7 @@
       </w:pPr>
     </w:lvl>
   </w:abstractNum>
-  <w:abstractNum w:abstractNumId="5">
+  <w:abstractNum w:abstractNumId="5" w15:restartNumberingAfterBreak="0">
     <w:nsid w:val="3A103012"/>
     <w:multiLevelType w:val="hybridMultilevel"/>
     <w:tmpl w:val="ED1AA57A"/>
@@ -2490,7 +1656,7 @@
       </w:pPr>
     </w:lvl>
   </w:abstractNum>
-  <w:abstractNum w:abstractNumId="6">
+  <w:abstractNum w:abstractNumId="6" w15:restartNumberingAfterBreak="0">
     <w:nsid w:val="3F572251"/>
     <w:multiLevelType w:val="hybridMultilevel"/>
     <w:tmpl w:val="439C43D2"/>
@@ -2579,7 +1745,7 @@
       </w:pPr>
     </w:lvl>
   </w:abstractNum>
-  <w:abstractNum w:abstractNumId="7">
+  <w:abstractNum w:abstractNumId="7" w15:restartNumberingAfterBreak="0">
     <w:nsid w:val="41465514"/>
     <w:multiLevelType w:val="hybridMultilevel"/>
     <w:tmpl w:val="961AF02A"/>
@@ -2668,7 +1834,7 @@
       </w:pPr>
     </w:lvl>
   </w:abstractNum>
-  <w:abstractNum w:abstractNumId="8">
+  <w:abstractNum w:abstractNumId="8" w15:restartNumberingAfterBreak="0">
     <w:nsid w:val="4E19511E"/>
     <w:multiLevelType w:val="hybridMultilevel"/>
     <w:tmpl w:val="3CDE8728"/>
@@ -2757,7 +1923,7 @@
       </w:pPr>
     </w:lvl>
   </w:abstractNum>
-  <w:abstractNum w:abstractNumId="9">
+  <w:abstractNum w:abstractNumId="9" w15:restartNumberingAfterBreak="0">
     <w:nsid w:val="5E1A63FC"/>
     <w:multiLevelType w:val="hybridMultilevel"/>
     <w:tmpl w:val="5308DD7C"/>
@@ -2846,7 +2012,7 @@
       </w:pPr>
     </w:lvl>
   </w:abstractNum>
-  <w:abstractNum w:abstractNumId="10">
+  <w:abstractNum w:abstractNumId="10" w15:restartNumberingAfterBreak="0">
     <w:nsid w:val="60840226"/>
     <w:multiLevelType w:val="hybridMultilevel"/>
     <w:tmpl w:val="1AF6A44E"/>
@@ -2935,7 +2101,7 @@
       </w:pPr>
     </w:lvl>
   </w:abstractNum>
-  <w:abstractNum w:abstractNumId="11">
+  <w:abstractNum w:abstractNumId="11" w15:restartNumberingAfterBreak="0">
     <w:nsid w:val="6AF75584"/>
     <w:multiLevelType w:val="hybridMultilevel"/>
     <w:tmpl w:val="A0E611E2"/>
@@ -3024,7 +2190,7 @@
       </w:pPr>
     </w:lvl>
   </w:abstractNum>
-  <w:abstractNum w:abstractNumId="12">
+  <w:abstractNum w:abstractNumId="12" w15:restartNumberingAfterBreak="0">
     <w:nsid w:val="6D31312C"/>
     <w:multiLevelType w:val="hybridMultilevel"/>
     <w:tmpl w:val="490006A0"/>
@@ -3156,7 +2322,7 @@
 </file>
 
 <file path=word/styles.xml><?xml version="1.0" encoding="utf-8"?>
-<w:styles xmlns:mc="http://schemas.openxmlformats.org/markup-compatibility/2006" xmlns:r="http://schemas.openxmlformats.org/officeDocument/2006/relationships" xmlns:w="http://schemas.openxmlformats.org/wordprocessingml/2006/main" xmlns:w14="http://schemas.microsoft.com/office/word/2010/wordml" mc:Ignorable="w14">
+<w:styles xmlns:mc="http://schemas.openxmlformats.org/markup-compatibility/2006" xmlns:r="http://schemas.openxmlformats.org/officeDocument/2006/relationships" xmlns:w="http://schemas.openxmlformats.org/wordprocessingml/2006/main" xmlns:w14="http://schemas.microsoft.com/office/word/2010/wordml" xmlns:w15="http://schemas.microsoft.com/office/word/2012/wordml" xmlns:w16cid="http://schemas.microsoft.com/office/word/2016/wordml/cid" xmlns:w16se="http://schemas.microsoft.com/office/word/2015/wordml/symex" mc:Ignorable="w14 w15 w16se w16cid">
   <w:docDefaults>
     <w:rPrDefault>
       <w:rPr>
@@ -3168,383 +2334,377 @@
     </w:rPrDefault>
     <w:pPrDefault/>
   </w:docDefaults>
-  <w:latentStyles w:defLockedState="0" w:defUIPriority="99" w:defSemiHidden="1" w:defUnhideWhenUsed="1" w:defQFormat="0" w:count="276">
-    <w:lsdException w:name="Normal" w:semiHidden="0" w:uiPriority="0" w:unhideWhenUsed="0" w:qFormat="1"/>
-    <w:lsdException w:name="heading 1" w:semiHidden="0" w:uiPriority="9" w:unhideWhenUsed="0" w:qFormat="1"/>
-    <w:lsdException w:name="heading 2" w:uiPriority="9" w:qFormat="1"/>
-    <w:lsdException w:name="heading 3" w:uiPriority="9" w:qFormat="1"/>
-    <w:lsdException w:name="heading 4" w:uiPriority="9" w:qFormat="1"/>
-    <w:lsdException w:name="heading 5" w:uiPriority="9" w:qFormat="1"/>
-    <w:lsdException w:name="heading 6" w:uiPriority="9" w:qFormat="1"/>
-    <w:lsdException w:name="heading 7" w:uiPriority="9" w:qFormat="1"/>
-    <w:lsdException w:name="heading 8" w:uiPriority="9" w:qFormat="1"/>
-    <w:lsdException w:name="heading 9" w:uiPriority="9" w:qFormat="1"/>
-    <w:lsdException w:name="toc 1" w:uiPriority="39"/>
-    <w:lsdException w:name="toc 2" w:uiPriority="39"/>
-    <w:lsdException w:name="toc 3" w:uiPriority="39"/>
-    <w:lsdException w:name="toc 4" w:uiPriority="39"/>
-    <w:lsdException w:name="toc 5" w:uiPriority="39"/>
-    <w:lsdException w:name="toc 6" w:uiPriority="39"/>
-    <w:lsdException w:name="toc 7" w:uiPriority="39"/>
-    <w:lsdException w:name="toc 8" w:uiPriority="39"/>
-    <w:lsdException w:name="toc 9" w:uiPriority="39"/>
-    <w:lsdException w:name="caption" w:uiPriority="35" w:qFormat="1"/>
-    <w:lsdException w:name="Title" w:semiHidden="0" w:uiPriority="10" w:unhideWhenUsed="0" w:qFormat="1"/>
-    <w:lsdException w:name="Default Paragraph Font" w:uiPriority="1"/>
-    <w:lsdException w:name="Subtitle" w:semiHidden="0" w:uiPriority="11" w:unhideWhenUsed="0" w:qFormat="1"/>
-    <w:lsdException w:name="Strong" w:semiHidden="0" w:uiPriority="22" w:unhideWhenUsed="0" w:qFormat="1"/>
-    <w:lsdException w:name="Emphasis" w:semiHidden="0" w:uiPriority="20" w:unhideWhenUsed="0" w:qFormat="1"/>
-    <w:lsdException w:name="Table Grid" w:semiHidden="0" w:uiPriority="59" w:unhideWhenUsed="0"/>
-    <w:lsdException w:name="Placeholder Text" w:unhideWhenUsed="0"/>
-    <w:lsdException w:name="No Spacing" w:semiHidden="0" w:uiPriority="1" w:unhideWhenUsed="0" w:qFormat="1"/>
-    <w:lsdException w:name="Light Shading" w:semiHidden="0" w:uiPriority="60" w:unhideWhenUsed="0"/>
-    <w:lsdException w:name="Light List" w:semiHidden="0" w:uiPriority="61" w:unhideWhenUsed="0"/>
-    <w:lsdException w:name="Light Grid" w:semiHidden="0" w:uiPriority="62" w:unhideWhenUsed="0"/>
-    <w:lsdException w:name="Medium Shading 1" w:semiHidden="0" w:uiPriority="63" w:unhideWhenUsed="0"/>
-    <w:lsdException w:name="Medium Shading 2" w:semiHidden="0" w:uiPriority="64" w:unhideWhenUsed="0"/>
-    <w:lsdException w:name="Medium List 1" w:semiHidden="0" w:uiPriority="65" w:unhideWhenUsed="0"/>
-    <w:lsdException w:name="Medium List 2" w:semiHidden="0" w:uiPriority="66" w:unhideWhenUsed="0"/>
-    <w:lsdException w:name="Medium Grid 1" w:semiHidden="0" w:uiPriority="67" w:unhideWhenUsed="0"/>
-    <w:lsdException w:name="Medium Grid 2" w:semiHidden="0" w:uiPriority="68" w:unhideWhenUsed="0"/>
-    <w:lsdException w:name="Medium Grid 3" w:semiHidden="0" w:uiPriority="69" w:unhideWhenUsed="0"/>
-    <w:lsdException w:name="Dark List" w:semiHidden="0" w:uiPriority="70" w:unhideWhenUsed="0"/>
-    <w:lsdException w:name="Colorful Shading" w:semiHidden="0" w:uiPriority="71" w:unhideWhenUsed="0"/>
-    <w:lsdException w:name="Colorful List" w:semiHidden="0" w:uiPriority="72" w:unhideWhenUsed="0"/>
-    <w:lsdException w:name="Colorful Grid" w:semiHidden="0" w:uiPriority="73" w:unhideWhenUsed="0"/>
-    <w:lsdException w:name="Light Shading Accent 1" w:semiHidden="0" w:uiPriority="60" w:unhideWhenUsed="0"/>
-    <w:lsdException w:name="Light List Accent 1" w:semiHidden="0" w:uiPriority="61" w:unhideWhenUsed="0"/>
-    <w:lsdException w:name="Light Grid Accent 1" w:semiHidden="0" w:uiPriority="62" w:unhideWhenUsed="0"/>
-    <w:lsdException w:name="Medium Shading 1 Accent 1" w:semiHidden="0" w:uiPriority="63" w:unhideWhenUsed="0"/>
-    <w:lsdException w:name="Medium Shading 2 Accent 1" w:semiHidden="0" w:uiPriority="64" w:unhideWhenUsed="0"/>
-    <w:lsdException w:name="Medium List 1 Accent 1" w:semiHidden="0" w:uiPriority="65" w:unhideWhenUsed="0"/>
-    <w:lsdException w:name="Revision" w:unhideWhenUsed="0"/>
-    <w:lsdException w:name="List Paragraph" w:semiHidden="0" w:uiPriority="34" w:unhideWhenUsed="0" w:qFormat="1"/>
-    <w:lsdException w:name="Quote" w:semiHidden="0" w:uiPriority="29" w:unhideWhenUsed="0" w:qFormat="1"/>
-    <w:lsdException w:name="Intense Quote" w:semiHidden="0" w:uiPriority="30" w:unhideWhenUsed="0" w:qFormat="1"/>
-    <w:lsdException w:name="Medium List 2 Accent 1" w:semiHidden="0" w:uiPriority="66" w:unhideWhenUsed="0"/>
-    <w:lsdException w:name="Medium Grid 1 Accent 1" w:semiHidden="0" w:uiPriority="67" w:unhideWhenUsed="0"/>
-    <w:lsdException w:name="Medium Grid 2 Accent 1" w:semiHidden="0" w:uiPriority="68" w:unhideWhenUsed="0"/>
-    <w:lsdException w:name="Medium Grid 3 Accent 1" w:semiHidden="0" w:uiPriority="69" w:unhideWhenUsed="0"/>
-    <w:lsdException w:name="Dark List Accent 1" w:semiHidden="0" w:uiPriority="70" w:unhideWhenUsed="0"/>
-    <w:lsdException w:name="Colorful Shading Accent 1" w:semiHidden="0" w:uiPriority="71" w:unhideWhenUsed="0"/>
-    <w:lsdException w:name="Colorful List Accent 1" w:semiHidden="0" w:uiPriority="72" w:unhideWhenUsed="0"/>
-    <w:lsdException w:name="Colorful Grid Accent 1" w:semiHidden="0" w:uiPriority="73" w:unhideWhenUsed="0"/>
-    <w:lsdException w:name="Light Shading Accent 2" w:semiHidden="0" w:uiPriority="60" w:unhideWhenUsed="0"/>
-    <w:lsdException w:name="Light List Accent 2" w:semiHidden="0" w:uiPriority="61" w:unhideWhenUsed="0"/>
-    <w:lsdException w:name="Light Grid Accent 2" w:semiHidden="0" w:uiPriority="62" w:unhideWhenUsed="0"/>
-    <w:lsdException w:name="Medium Shading 1 Accent 2" w:semiHidden="0" w:uiPriority="63" w:unhideWhenUsed="0"/>
-    <w:lsdException w:name="Medium Shading 2 Accent 2" w:semiHidden="0" w:uiPriority="64" w:unhideWhenUsed="0"/>
-    <w:lsdException w:name="Medium List 1 Accent 2" w:semiHidden="0" w:uiPriority="65" w:unhideWhenUsed="0"/>
-    <w:lsdException w:name="Medium List 2 Accent 2" w:semiHidden="0" w:uiPriority="66" w:unhideWhenUsed="0"/>
-    <w:lsdException w:name="Medium Grid 1 Accent 2" w:semiHidden="0" w:uiPriority="67" w:unhideWhenUsed="0"/>
-    <w:lsdException w:name="Medium Grid 2 Accent 2" w:semiHidden="0" w:uiPriority="68" w:unhideWhenUsed="0"/>
-    <w:lsdException w:name="Medium Grid 3 Accent 2" w:semiHidden="0" w:uiPriority="69" w:unhideWhenUsed="0"/>
-    <w:lsdException w:name="Dark List Accent 2" w:semiHidden="0" w:uiPriority="70" w:unhideWhenUsed="0"/>
-    <w:lsdException w:name="Colorful Shading Accent 2" w:semiHidden="0" w:uiPriority="71" w:unhideWhenUsed="0"/>
-    <w:lsdException w:name="Colorful List Accent 2" w:semiHidden="0" w:uiPriority="72" w:unhideWhenUsed="0"/>
-    <w:lsdException w:name="Colorful Grid Accent 2" w:semiHidden="0" w:uiPriority="73" w:unhideWhenUsed="0"/>
-    <w:lsdException w:name="Light Shading Accent 3" w:semiHidden="0" w:uiPriority="60" w:unhideWhenUsed="0"/>
-    <w:lsdException w:name="Light List Accent 3" w:semiHidden="0" w:uiPriority="61" w:unhideWhenUsed="0"/>
-    <w:lsdException w:name="Light Grid Accent 3" w:semiHidden="0" w:uiPriority="62" w:unhideWhenUsed="0"/>
-    <w:lsdException w:name="Medium Shading 1 Accent 3" w:semiHidden="0" w:uiPriority="63" w:unhideWhenUsed="0"/>
-    <w:lsdException w:name="Medium Shading 2 Accent 3" w:semiHidden="0" w:uiPriority="64" w:unhideWhenUsed="0"/>
-    <w:lsdException w:name="Medium List 1 Accent 3" w:semiHidden="0" w:uiPriority="65" w:unhideWhenUsed="0"/>
-    <w:lsdException w:name="Medium List 2 Accent 3" w:semiHidden="0" w:uiPriority="66" w:unhideWhenUsed="0"/>
-    <w:lsdException w:name="Medium Grid 1 Accent 3" w:semiHidden="0" w:uiPriority="67" w:unhideWhenUsed="0"/>
-    <w:lsdException w:name="Medium Grid 2 Accent 3" w:semiHidden="0" w:uiPriority="68" w:unhideWhenUsed="0"/>
-    <w:lsdException w:name="Medium Grid 3 Accent 3" w:semiHidden="0" w:uiPriority="69" w:unhideWhenUsed="0"/>
-    <w:lsdException w:name="Dark List Accent 3" w:semiHidden="0" w:uiPriority="70" w:unhideWhenUsed="0"/>
-    <w:lsdException w:name="Colorful Shading Accent 3" w:semiHidden="0" w:uiPriority="71" w:unhideWhenUsed="0"/>
-    <w:lsdException w:name="Colorful List Accent 3" w:semiHidden="0" w:uiPriority="72" w:unhideWhenUsed="0"/>
-    <w:lsdException w:name="Colorful Grid Accent 3" w:semiHidden="0" w:uiPriority="73" w:unhideWhenUsed="0"/>
-    <w:lsdException w:name="Light Shading Accent 4" w:semiHidden="0" w:uiPriority="60" w:unhideWhenUsed="0"/>
-    <w:lsdException w:name="Light List Accent 4" w:semiHidden="0" w:uiPriority="61" w:unhideWhenUsed="0"/>
-    <w:lsdException w:name="Light Grid Accent 4" w:semiHidden="0" w:uiPriority="62" w:unhideWhenUsed="0"/>
-    <w:lsdException w:name="Medium Shading 1 Accent 4" w:semiHidden="0" w:uiPriority="63" w:unhideWhenUsed="0"/>
-    <w:lsdException w:name="Medium Shading 2 Accent 4" w:semiHidden="0" w:uiPriority="64" w:unhideWhenUsed="0"/>
-    <w:lsdException w:name="Medium List 1 Accent 4" w:semiHidden="0" w:uiPriority="65" w:unhideWhenUsed="0"/>
-    <w:lsdException w:name="Medium List 2 Accent 4" w:semiHidden="0" w:uiPriority="66" w:unhideWhenUsed="0"/>
-    <w:lsdException w:name="Medium Grid 1 Accent 4" w:semiHidden="0" w:uiPriority="67" w:unhideWhenUsed="0"/>
-    <w:lsdException w:name="Medium Grid 2 Accent 4" w:semiHidden="0" w:uiPriority="68" w:unhideWhenUsed="0"/>
-    <w:lsdException w:name="Medium Grid 3 Accent 4" w:semiHidden="0" w:uiPriority="69" w:unhideWhenUsed="0"/>
-    <w:lsdException w:name="Dark List Accent 4" w:semiHidden="0" w:uiPriority="70" w:unhideWhenUsed="0"/>
-    <w:lsdException w:name="Colorful Shading Accent 4" w:semiHidden="0" w:uiPriority="71" w:unhideWhenUsed="0"/>
-    <w:lsdException w:name="Colorful List Accent 4" w:semiHidden="0" w:uiPriority="72" w:unhideWhenUsed="0"/>
-    <w:lsdException w:name="Colorful Grid Accent 4" w:semiHidden="0" w:uiPriority="73" w:unhideWhenUsed="0"/>
-    <w:lsdException w:name="Light Shading Accent 5" w:semiHidden="0" w:uiPriority="60" w:unhideWhenUsed="0"/>
-    <w:lsdException w:name="Light List Accent 5" w:semiHidden="0" w:uiPriority="61" w:unhideWhenUsed="0"/>
-    <w:lsdException w:name="Light Grid Accent 5" w:semiHidden="0" w:uiPriority="62" w:unhideWhenUsed="0"/>
-    <w:lsdException w:name="Medium Shading 1 Accent 5" w:semiHidden="0" w:uiPriority="63" w:unhideWhenUsed="0"/>
-    <w:lsdException w:name="Medium Shading 2 Accent 5" w:semiHidden="0" w:uiPriority="64" w:unhideWhenUsed="0"/>
-    <w:lsdException w:name="Medium List 1 Accent 5" w:semiHidden="0" w:uiPriority="65" w:unhideWhenUsed="0"/>
-    <w:lsdException w:name="Medium List 2 Accent 5" w:semiHidden="0" w:uiPriority="66" w:unhideWhenUsed="0"/>
-    <w:lsdException w:name="Medium Grid 1 Accent 5" w:semiHidden="0" w:uiPriority="67" w:unhideWhenUsed="0"/>
-    <w:lsdException w:name="Medium Grid 2 Accent 5" w:semiHidden="0" w:uiPriority="68" w:unhideWhenUsed="0"/>
-    <w:lsdException w:name="Medium Grid 3 Accent 5" w:semiHidden="0" w:uiPriority="69" w:unhideWhenUsed="0"/>
-    <w:lsdException w:name="Dark List Accent 5" w:semiHidden="0" w:uiPriority="70" w:unhideWhenUsed="0"/>
-    <w:lsdException w:name="Colorful Shading Accent 5" w:semiHidden="0" w:uiPriority="71" w:unhideWhenUsed="0"/>
-    <w:lsdException w:name="Colorful List Accent 5" w:semiHidden="0" w:uiPriority="72" w:unhideWhenUsed="0"/>
-    <w:lsdException w:name="Colorful Grid Accent 5" w:semiHidden="0" w:uiPriority="73" w:unhideWhenUsed="0"/>
-    <w:lsdException w:name="Light Shading Accent 6" w:semiHidden="0" w:uiPriority="60" w:unhideWhenUsed="0"/>
-    <w:lsdException w:name="Light List Accent 6" w:semiHidden="0" w:uiPriority="61" w:unhideWhenUsed="0"/>
-    <w:lsdException w:name="Light Grid Accent 6" w:semiHidden="0" w:uiPriority="62" w:unhideWhenUsed="0"/>
-    <w:lsdException w:name="Medium Shading 1 Accent 6" w:semiHidden="0" w:uiPriority="63" w:unhideWhenUsed="0"/>
-    <w:lsdException w:name="Medium Shading 2 Accent 6" w:semiHidden="0" w:uiPriority="64" w:unhideWhenUsed="0"/>
-    <w:lsdException w:name="Medium List 1 Accent 6" w:semiHidden="0" w:uiPriority="65" w:unhideWhenUsed="0"/>
-    <w:lsdException w:name="Medium List 2 Accent 6" w:semiHidden="0" w:uiPriority="66" w:unhideWhenUsed="0"/>
-    <w:lsdException w:name="Medium Grid 1 Accent 6" w:semiHidden="0" w:uiPriority="67" w:unhideWhenUsed="0"/>
-    <w:lsdException w:name="Medium Grid 2 Accent 6" w:semiHidden="0" w:uiPriority="68" w:unhideWhenUsed="0"/>
-    <w:lsdException w:name="Medium Grid 3 Accent 6" w:semiHidden="0" w:uiPriority="69" w:unhideWhenUsed="0"/>
-    <w:lsdException w:name="Dark List Accent 6" w:semiHidden="0" w:uiPriority="70" w:unhideWhenUsed="0"/>
-    <w:lsdException w:name="Colorful Shading Accent 6" w:semiHidden="0" w:uiPriority="71" w:unhideWhenUsed="0"/>
-    <w:lsdException w:name="Colorful List Accent 6" w:semiHidden="0" w:uiPriority="72" w:unhideWhenUsed="0"/>
-    <w:lsdException w:name="Colorful Grid Accent 6" w:semiHidden="0" w:uiPriority="73" w:unhideWhenUsed="0"/>
-    <w:lsdException w:name="Subtle Emphasis" w:semiHidden="0" w:uiPriority="19" w:unhideWhenUsed="0" w:qFormat="1"/>
-    <w:lsdException w:name="Intense Emphasis" w:semiHidden="0" w:uiPriority="21" w:unhideWhenUsed="0" w:qFormat="1"/>
-    <w:lsdException w:name="Subtle Reference" w:semiHidden="0" w:uiPriority="31" w:unhideWhenUsed="0" w:qFormat="1"/>
-    <w:lsdException w:name="Intense Reference" w:semiHidden="0" w:uiPriority="32" w:unhideWhenUsed="0" w:qFormat="1"/>
-    <w:lsdException w:name="Book Title" w:semiHidden="0" w:uiPriority="33" w:unhideWhenUsed="0" w:qFormat="1"/>
-    <w:lsdException w:name="Bibliography" w:uiPriority="37"/>
-    <w:lsdException w:name="TOC Heading" w:uiPriority="39" w:qFormat="1"/>
-  </w:latentStyles>
-  <w:style w:type="paragraph" w:default="1" w:styleId="Normal">
-    <w:name w:val="Normal"/>
-    <w:qFormat/>
-  </w:style>
-  <w:style w:type="character" w:default="1" w:styleId="DefaultParagraphFont">
-    <w:name w:val="Default Paragraph Font"/>
-    <w:uiPriority w:val="1"/>
-    <w:semiHidden/>
-    <w:unhideWhenUsed/>
-  </w:style>
-  <w:style w:type="table" w:default="1" w:styleId="TableNormal">
-    <w:name w:val="Normal Table"/>
-    <w:uiPriority w:val="99"/>
-    <w:semiHidden/>
-    <w:unhideWhenUsed/>
-    <w:tblPr>
-      <w:tblInd w:w="0" w:type="dxa"/>
-      <w:tblCellMar>
-        <w:top w:w="0" w:type="dxa"/>
-        <w:left w:w="108" w:type="dxa"/>
-        <w:bottom w:w="0" w:type="dxa"/>
-        <w:right w:w="108" w:type="dxa"/>
-      </w:tblCellMar>
-    </w:tblPr>
-  </w:style>
-  <w:style w:type="numbering" w:default="1" w:styleId="NoList">
-    <w:name w:val="No List"/>
-    <w:uiPriority w:val="99"/>
-    <w:semiHidden/>
-    <w:unhideWhenUsed/>
-  </w:style>
-  <w:style w:type="paragraph" w:styleId="ListParagraph">
-    <w:name w:val="List Paragraph"/>
-    <w:basedOn w:val="Normal"/>
-    <w:uiPriority w:val="34"/>
-    <w:qFormat/>
-    <w:rsid w:val="009B5BA1"/>
-    <w:pPr>
-      <w:ind w:left="720"/>
-      <w:contextualSpacing/>
-    </w:pPr>
-  </w:style>
-  <w:style w:type="paragraph" w:styleId="Header">
-    <w:name w:val="header"/>
-    <w:basedOn w:val="Normal"/>
-    <w:link w:val="HeaderChar"/>
-    <w:uiPriority w:val="99"/>
-    <w:unhideWhenUsed/>
-    <w:rsid w:val="007143AA"/>
-    <w:pPr>
-      <w:tabs>
-        <w:tab w:val="center" w:pos="4320"/>
-        <w:tab w:val="right" w:pos="8640"/>
-      </w:tabs>
-    </w:pPr>
-  </w:style>
-  <w:style w:type="character" w:customStyle="1" w:styleId="HeaderChar">
-    <w:name w:val="Header Char"/>
-    <w:basedOn w:val="DefaultParagraphFont"/>
-    <w:link w:val="Header"/>
-    <w:uiPriority w:val="99"/>
-    <w:rsid w:val="007143AA"/>
-  </w:style>
-  <w:style w:type="paragraph" w:styleId="Footer">
-    <w:name w:val="footer"/>
-    <w:basedOn w:val="Normal"/>
-    <w:link w:val="FooterChar"/>
-    <w:uiPriority w:val="99"/>
-    <w:unhideWhenUsed/>
-    <w:rsid w:val="007143AA"/>
-    <w:pPr>
-      <w:tabs>
-        <w:tab w:val="center" w:pos="4320"/>
-        <w:tab w:val="right" w:pos="8640"/>
-      </w:tabs>
-    </w:pPr>
-  </w:style>
-  <w:style w:type="character" w:customStyle="1" w:styleId="FooterChar">
-    <w:name w:val="Footer Char"/>
-    <w:basedOn w:val="DefaultParagraphFont"/>
-    <w:link w:val="Footer"/>
-    <w:uiPriority w:val="99"/>
-    <w:rsid w:val="007143AA"/>
-  </w:style>
-</w:styles>
-</file>
-
-<file path=word/stylesWithEffects.xml><?xml version="1.0" encoding="utf-8"?>
-<w:styles xmlns:wpc="http://schemas.microsoft.com/office/word/2010/wordprocessingCanvas" xmlns:mo="http://schemas.microsoft.com/office/mac/office/2008/main" xmlns:mc="http://schemas.openxmlformats.org/markup-compatibility/2006" xmlns:mv="urn:schemas-microsoft-com:mac:vml" xmlns:o="urn:schemas-microsoft-com:office:office" xmlns:r="http://schemas.openxmlformats.org/officeDocument/2006/relationships" xmlns:m="http://schemas.openxmlformats.org/officeDocument/2006/math" xmlns:v="urn:schemas-microsoft-com:vml" xmlns:wp14="http://schemas.microsoft.com/office/word/2010/wordprocessingDrawing" xmlns:wp="http://schemas.openxmlformats.org/drawingml/2006/wordprocessingDrawing" xmlns:w10="urn:schemas-microsoft-com:office:word" xmlns:w="http://schemas.openxmlformats.org/wordprocessingml/2006/main" xmlns:w14="http://schemas.microsoft.com/office/word/2010/wordml" xmlns:wpg="http://schemas.microsoft.com/office/word/2010/wordprocessingGroup" xmlns:wpi="http://schemas.microsoft.com/office/word/2010/wordprocessingInk" xmlns:wne="http://schemas.microsoft.com/office/word/2006/wordml" xmlns:wps="http://schemas.microsoft.com/office/word/2010/wordprocessingShape" mc:Ignorable="w14 wp14">
-  <w:docDefaults>
-    <w:rPrDefault>
-      <w:rPr>
-        <w:rFonts w:asciiTheme="minorHAnsi" w:eastAsiaTheme="minorEastAsia" w:hAnsiTheme="minorHAnsi" w:cstheme="minorBidi"/>
-        <w:sz w:val="24"/>
-        <w:szCs w:val="24"/>
-        <w:lang w:val="en-US" w:eastAsia="en-US" w:bidi="ar-SA"/>
-      </w:rPr>
-    </w:rPrDefault>
-    <w:pPrDefault/>
-  </w:docDefaults>
-  <w:latentStyles w:defLockedState="0" w:defUIPriority="99" w:defSemiHidden="1" w:defUnhideWhenUsed="1" w:defQFormat="0" w:count="276">
-    <w:lsdException w:name="Normal" w:semiHidden="0" w:uiPriority="0" w:unhideWhenUsed="0" w:qFormat="1"/>
-    <w:lsdException w:name="heading 1" w:semiHidden="0" w:uiPriority="9" w:unhideWhenUsed="0" w:qFormat="1"/>
-    <w:lsdException w:name="heading 2" w:uiPriority="9" w:qFormat="1"/>
-    <w:lsdException w:name="heading 3" w:uiPriority="9" w:qFormat="1"/>
-    <w:lsdException w:name="heading 4" w:uiPriority="9" w:qFormat="1"/>
-    <w:lsdException w:name="heading 5" w:uiPriority="9" w:qFormat="1"/>
-    <w:lsdException w:name="heading 6" w:uiPriority="9" w:qFormat="1"/>
-    <w:lsdException w:name="heading 7" w:uiPriority="9" w:qFormat="1"/>
-    <w:lsdException w:name="heading 8" w:uiPriority="9" w:qFormat="1"/>
-    <w:lsdException w:name="heading 9" w:uiPriority="9" w:qFormat="1"/>
-    <w:lsdException w:name="toc 1" w:uiPriority="39"/>
-    <w:lsdException w:name="toc 2" w:uiPriority="39"/>
-    <w:lsdException w:name="toc 3" w:uiPriority="39"/>
-    <w:lsdException w:name="toc 4" w:uiPriority="39"/>
-    <w:lsdException w:name="toc 5" w:uiPriority="39"/>
-    <w:lsdException w:name="toc 6" w:uiPriority="39"/>
-    <w:lsdException w:name="toc 7" w:uiPriority="39"/>
-    <w:lsdException w:name="toc 8" w:uiPriority="39"/>
-    <w:lsdException w:name="toc 9" w:uiPriority="39"/>
-    <w:lsdException w:name="caption" w:uiPriority="35" w:qFormat="1"/>
-    <w:lsdException w:name="Title" w:semiHidden="0" w:uiPriority="10" w:unhideWhenUsed="0" w:qFormat="1"/>
-    <w:lsdException w:name="Default Paragraph Font" w:uiPriority="1"/>
-    <w:lsdException w:name="Subtitle" w:semiHidden="0" w:uiPriority="11" w:unhideWhenUsed="0" w:qFormat="1"/>
-    <w:lsdException w:name="Strong" w:semiHidden="0" w:uiPriority="22" w:unhideWhenUsed="0" w:qFormat="1"/>
-    <w:lsdException w:name="Emphasis" w:semiHidden="0" w:uiPriority="20" w:unhideWhenUsed="0" w:qFormat="1"/>
-    <w:lsdException w:name="Table Grid" w:semiHidden="0" w:uiPriority="59" w:unhideWhenUsed="0"/>
-    <w:lsdException w:name="Placeholder Text" w:unhideWhenUsed="0"/>
-    <w:lsdException w:name="No Spacing" w:semiHidden="0" w:uiPriority="1" w:unhideWhenUsed="0" w:qFormat="1"/>
-    <w:lsdException w:name="Light Shading" w:semiHidden="0" w:uiPriority="60" w:unhideWhenUsed="0"/>
-    <w:lsdException w:name="Light List" w:semiHidden="0" w:uiPriority="61" w:unhideWhenUsed="0"/>
-    <w:lsdException w:name="Light Grid" w:semiHidden="0" w:uiPriority="62" w:unhideWhenUsed="0"/>
-    <w:lsdException w:name="Medium Shading 1" w:semiHidden="0" w:uiPriority="63" w:unhideWhenUsed="0"/>
-    <w:lsdException w:name="Medium Shading 2" w:semiHidden="0" w:uiPriority="64" w:unhideWhenUsed="0"/>
-    <w:lsdException w:name="Medium List 1" w:semiHidden="0" w:uiPriority="65" w:unhideWhenUsed="0"/>
-    <w:lsdException w:name="Medium List 2" w:semiHidden="0" w:uiPriority="66" w:unhideWhenUsed="0"/>
-    <w:lsdException w:name="Medium Grid 1" w:semiHidden="0" w:uiPriority="67" w:unhideWhenUsed="0"/>
-    <w:lsdException w:name="Medium Grid 2" w:semiHidden="0" w:uiPriority="68" w:unhideWhenUsed="0"/>
-    <w:lsdException w:name="Medium Grid 3" w:semiHidden="0" w:uiPriority="69" w:unhideWhenUsed="0"/>
-    <w:lsdException w:name="Dark List" w:semiHidden="0" w:uiPriority="70" w:unhideWhenUsed="0"/>
-    <w:lsdException w:name="Colorful Shading" w:semiHidden="0" w:uiPriority="71" w:unhideWhenUsed="0"/>
-    <w:lsdException w:name="Colorful List" w:semiHidden="0" w:uiPriority="72" w:unhideWhenUsed="0"/>
-    <w:lsdException w:name="Colorful Grid" w:semiHidden="0" w:uiPriority="73" w:unhideWhenUsed="0"/>
-    <w:lsdException w:name="Light Shading Accent 1" w:semiHidden="0" w:uiPriority="60" w:unhideWhenUsed="0"/>
-    <w:lsdException w:name="Light List Accent 1" w:semiHidden="0" w:uiPriority="61" w:unhideWhenUsed="0"/>
-    <w:lsdException w:name="Light Grid Accent 1" w:semiHidden="0" w:uiPriority="62" w:unhideWhenUsed="0"/>
-    <w:lsdException w:name="Medium Shading 1 Accent 1" w:semiHidden="0" w:uiPriority="63" w:unhideWhenUsed="0"/>
-    <w:lsdException w:name="Medium Shading 2 Accent 1" w:semiHidden="0" w:uiPriority="64" w:unhideWhenUsed="0"/>
-    <w:lsdException w:name="Medium List 1 Accent 1" w:semiHidden="0" w:uiPriority="65" w:unhideWhenUsed="0"/>
-    <w:lsdException w:name="Revision" w:unhideWhenUsed="0"/>
-    <w:lsdException w:name="List Paragraph" w:semiHidden="0" w:uiPriority="34" w:unhideWhenUsed="0" w:qFormat="1"/>
-    <w:lsdException w:name="Quote" w:semiHidden="0" w:uiPriority="29" w:unhideWhenUsed="0" w:qFormat="1"/>
-    <w:lsdException w:name="Intense Quote" w:semiHidden="0" w:uiPriority="30" w:unhideWhenUsed="0" w:qFormat="1"/>
-    <w:lsdException w:name="Medium List 2 Accent 1" w:semiHidden="0" w:uiPriority="66" w:unhideWhenUsed="0"/>
-    <w:lsdException w:name="Medium Grid 1 Accent 1" w:semiHidden="0" w:uiPriority="67" w:unhideWhenUsed="0"/>
-    <w:lsdException w:name="Medium Grid 2 Accent 1" w:semiHidden="0" w:uiPriority="68" w:unhideWhenUsed="0"/>
-    <w:lsdException w:name="Medium Grid 3 Accent 1" w:semiHidden="0" w:uiPriority="69" w:unhideWhenUsed="0"/>
-    <w:lsdException w:name="Dark List Accent 1" w:semiHidden="0" w:uiPriority="70" w:unhideWhenUsed="0"/>
-    <w:lsdException w:name="Colorful Shading Accent 1" w:semiHidden="0" w:uiPriority="71" w:unhideWhenUsed="0"/>
-    <w:lsdException w:name="Colorful List Accent 1" w:semiHidden="0" w:uiPriority="72" w:unhideWhenUsed="0"/>
-    <w:lsdException w:name="Colorful Grid Accent 1" w:semiHidden="0" w:uiPriority="73" w:unhideWhenUsed="0"/>
-    <w:lsdException w:name="Light Shading Accent 2" w:semiHidden="0" w:uiPriority="60" w:unhideWhenUsed="0"/>
-    <w:lsdException w:name="Light List Accent 2" w:semiHidden="0" w:uiPriority="61" w:unhideWhenUsed="0"/>
-    <w:lsdException w:name="Light Grid Accent 2" w:semiHidden="0" w:uiPriority="62" w:unhideWhenUsed="0"/>
-    <w:lsdException w:name="Medium Shading 1 Accent 2" w:semiHidden="0" w:uiPriority="63" w:unhideWhenUsed="0"/>
-    <w:lsdException w:name="Medium Shading 2 Accent 2" w:semiHidden="0" w:uiPriority="64" w:unhideWhenUsed="0"/>
-    <w:lsdException w:name="Medium List 1 Accent 2" w:semiHidden="0" w:uiPriority="65" w:unhideWhenUsed="0"/>
-    <w:lsdException w:name="Medium List 2 Accent 2" w:semiHidden="0" w:uiPriority="66" w:unhideWhenUsed="0"/>
-    <w:lsdException w:name="Medium Grid 1 Accent 2" w:semiHidden="0" w:uiPriority="67" w:unhideWhenUsed="0"/>
-    <w:lsdException w:name="Medium Grid 2 Accent 2" w:semiHidden="0" w:uiPriority="68" w:unhideWhenUsed="0"/>
-    <w:lsdException w:name="Medium Grid 3 Accent 2" w:semiHidden="0" w:uiPriority="69" w:unhideWhenUsed="0"/>
-    <w:lsdException w:name="Dark List Accent 2" w:semiHidden="0" w:uiPriority="70" w:unhideWhenUsed="0"/>
-    <w:lsdException w:name="Colorful Shading Accent 2" w:semiHidden="0" w:uiPriority="71" w:unhideWhenUsed="0"/>
-    <w:lsdException w:name="Colorful List Accent 2" w:semiHidden="0" w:uiPriority="72" w:unhideWhenUsed="0"/>
-    <w:lsdException w:name="Colorful Grid Accent 2" w:semiHidden="0" w:uiPriority="73" w:unhideWhenUsed="0"/>
-    <w:lsdException w:name="Light Shading Accent 3" w:semiHidden="0" w:uiPriority="60" w:unhideWhenUsed="0"/>
-    <w:lsdException w:name="Light List Accent 3" w:semiHidden="0" w:uiPriority="61" w:unhideWhenUsed="0"/>
-    <w:lsdException w:name="Light Grid Accent 3" w:semiHidden="0" w:uiPriority="62" w:unhideWhenUsed="0"/>
-    <w:lsdException w:name="Medium Shading 1 Accent 3" w:semiHidden="0" w:uiPriority="63" w:unhideWhenUsed="0"/>
-    <w:lsdException w:name="Medium Shading 2 Accent 3" w:semiHidden="0" w:uiPriority="64" w:unhideWhenUsed="0"/>
-    <w:lsdException w:name="Medium List 1 Accent 3" w:semiHidden="0" w:uiPriority="65" w:unhideWhenUsed="0"/>
-    <w:lsdException w:name="Medium List 2 Accent 3" w:semiHidden="0" w:uiPriority="66" w:unhideWhenUsed="0"/>
-    <w:lsdException w:name="Medium Grid 1 Accent 3" w:semiHidden="0" w:uiPriority="67" w:unhideWhenUsed="0"/>
-    <w:lsdException w:name="Medium Grid 2 Accent 3" w:semiHidden="0" w:uiPriority="68" w:unhideWhenUsed="0"/>
-    <w:lsdException w:name="Medium Grid 3 Accent 3" w:semiHidden="0" w:uiPriority="69" w:unhideWhenUsed="0"/>
-    <w:lsdException w:name="Dark List Accent 3" w:semiHidden="0" w:uiPriority="70" w:unhideWhenUsed="0"/>
-    <w:lsdException w:name="Colorful Shading Accent 3" w:semiHidden="0" w:uiPriority="71" w:unhideWhenUsed="0"/>
-    <w:lsdException w:name="Colorful List Accent 3" w:semiHidden="0" w:uiPriority="72" w:unhideWhenUsed="0"/>
-    <w:lsdException w:name="Colorful Grid Accent 3" w:semiHidden="0" w:uiPriority="73" w:unhideWhenUsed="0"/>
-    <w:lsdException w:name="Light Shading Accent 4" w:semiHidden="0" w:uiPriority="60" w:unhideWhenUsed="0"/>
-    <w:lsdException w:name="Light List Accent 4" w:semiHidden="0" w:uiPriority="61" w:unhideWhenUsed="0"/>
-    <w:lsdException w:name="Light Grid Accent 4" w:semiHidden="0" w:uiPriority="62" w:unhideWhenUsed="0"/>
-    <w:lsdException w:name="Medium Shading 1 Accent 4" w:semiHidden="0" w:uiPriority="63" w:unhideWhenUsed="0"/>
-    <w:lsdException w:name="Medium Shading 2 Accent 4" w:semiHidden="0" w:uiPriority="64" w:unhideWhenUsed="0"/>
-    <w:lsdException w:name="Medium List 1 Accent 4" w:semiHidden="0" w:uiPriority="65" w:unhideWhenUsed="0"/>
-    <w:lsdException w:name="Medium List 2 Accent 4" w:semiHidden="0" w:uiPriority="66" w:unhideWhenUsed="0"/>
-    <w:lsdException w:name="Medium Grid 1 Accent 4" w:semiHidden="0" w:uiPriority="67" w:unhideWhenUsed="0"/>
-    <w:lsdException w:name="Medium Grid 2 Accent 4" w:semiHidden="0" w:uiPriority="68" w:unhideWhenUsed="0"/>
-    <w:lsdException w:name="Medium Grid 3 Accent 4" w:semiHidden="0" w:uiPriority="69" w:unhideWhenUsed="0"/>
-    <w:lsdException w:name="Dark List Accent 4" w:semiHidden="0" w:uiPriority="70" w:unhideWhenUsed="0"/>
-    <w:lsdException w:name="Colorful Shading Accent 4" w:semiHidden="0" w:uiPriority="71" w:unhideWhenUsed="0"/>
-    <w:lsdException w:name="Colorful List Accent 4" w:semiHidden="0" w:uiPriority="72" w:unhideWhenUsed="0"/>
-    <w:lsdException w:name="Colorful Grid Accent 4" w:semiHidden="0" w:uiPriority="73" w:unhideWhenUsed="0"/>
-    <w:lsdException w:name="Light Shading Accent 5" w:semiHidden="0" w:uiPriority="60" w:unhideWhenUsed="0"/>
-    <w:lsdException w:name="Light List Accent 5" w:semiHidden="0" w:uiPriority="61" w:unhideWhenUsed="0"/>
-    <w:lsdException w:name="Light Grid Accent 5" w:semiHidden="0" w:uiPriority="62" w:unhideWhenUsed="0"/>
-    <w:lsdException w:name="Medium Shading 1 Accent 5" w:semiHidden="0" w:uiPriority="63" w:unhideWhenUsed="0"/>
-    <w:lsdException w:name="Medium Shading 2 Accent 5" w:semiHidden="0" w:uiPriority="64" w:unhideWhenUsed="0"/>
-    <w:lsdException w:name="Medium List 1 Accent 5" w:semiHidden="0" w:uiPriority="65" w:unhideWhenUsed="0"/>
-    <w:lsdException w:name="Medium List 2 Accent 5" w:semiHidden="0" w:uiPriority="66" w:unhideWhenUsed="0"/>
-    <w:lsdException w:name="Medium Grid 1 Accent 5" w:semiHidden="0" w:uiPriority="67" w:unhideWhenUsed="0"/>
-    <w:lsdException w:name="Medium Grid 2 Accent 5" w:semiHidden="0" w:uiPriority="68" w:unhideWhenUsed="0"/>
-    <w:lsdException w:name="Medium Grid 3 Accent 5" w:semiHidden="0" w:uiPriority="69" w:unhideWhenUsed="0"/>
-    <w:lsdException w:name="Dark List Accent 5" w:semiHidden="0" w:uiPriority="70" w:unhideWhenUsed="0"/>
-    <w:lsdException w:name="Colorful Shading Accent 5" w:semiHidden="0" w:uiPriority="71" w:unhideWhenUsed="0"/>
-    <w:lsdException w:name="Colorful List Accent 5" w:semiHidden="0" w:uiPriority="72" w:unhideWhenUsed="0"/>
-    <w:lsdException w:name="Colorful Grid Accent 5" w:semiHidden="0" w:uiPriority="73" w:unhideWhenUsed="0"/>
-    <w:lsdException w:name="Light Shading Accent 6" w:semiHidden="0" w:uiPriority="60" w:unhideWhenUsed="0"/>
-    <w:lsdException w:name="Light List Accent 6" w:semiHidden="0" w:uiPriority="61" w:unhideWhenUsed="0"/>
-    <w:lsdException w:name="Light Grid Accent 6" w:semiHidden="0" w:uiPriority="62" w:unhideWhenUsed="0"/>
-    <w:lsdException w:name="Medium Shading 1 Accent 6" w:semiHidden="0" w:uiPriority="63" w:unhideWhenUsed="0"/>
-    <w:lsdException w:name="Medium Shading 2 Accent 6" w:semiHidden="0" w:uiPriority="64" w:unhideWhenUsed="0"/>
-    <w:lsdException w:name="Medium List 1 Accent 6" w:semiHidden="0" w:uiPriority="65" w:unhideWhenUsed="0"/>
-    <w:lsdException w:name="Medium List 2 Accent 6" w:semiHidden="0" w:uiPriority="66" w:unhideWhenUsed="0"/>
-    <w:lsdException w:name="Medium Grid 1 Accent 6" w:semiHidden="0" w:uiPriority="67" w:unhideWhenUsed="0"/>
-    <w:lsdException w:name="Medium Grid 2 Accent 6" w:semiHidden="0" w:uiPriority="68" w:unhideWhenUsed="0"/>
-    <w:lsdException w:name="Medium Grid 3 Accent 6" w:semiHidden="0" w:uiPriority="69" w:unhideWhenUsed="0"/>
-    <w:lsdException w:name="Dark List Accent 6" w:semiHidden="0" w:uiPriority="70" w:unhideWhenUsed="0"/>
-    <w:lsdException w:name="Colorful Shading Accent 6" w:semiHidden="0" w:uiPriority="71" w:unhideWhenUsed="0"/>
-    <w:lsdException w:name="Colorful List Accent 6" w:semiHidden="0" w:uiPriority="72" w:unhideWhenUsed="0"/>
-    <w:lsdException w:name="Colorful Grid Accent 6" w:semiHidden="0" w:uiPriority="73" w:unhideWhenUsed="0"/>
-    <w:lsdException w:name="Subtle Emphasis" w:semiHidden="0" w:uiPriority="19" w:unhideWhenUsed="0" w:qFormat="1"/>
-    <w:lsdException w:name="Intense Emphasis" w:semiHidden="0" w:uiPriority="21" w:unhideWhenUsed="0" w:qFormat="1"/>
-    <w:lsdException w:name="Subtle Reference" w:semiHidden="0" w:uiPriority="31" w:unhideWhenUsed="0" w:qFormat="1"/>
-    <w:lsdException w:name="Intense Reference" w:semiHidden="0" w:uiPriority="32" w:unhideWhenUsed="0" w:qFormat="1"/>
-    <w:lsdException w:name="Book Title" w:semiHidden="0" w:uiPriority="33" w:unhideWhenUsed="0" w:qFormat="1"/>
-    <w:lsdException w:name="Bibliography" w:uiPriority="37"/>
-    <w:lsdException w:name="TOC Heading" w:uiPriority="39" w:qFormat="1"/>
+  <w:latentStyles w:defLockedState="0" w:defUIPriority="99" w:defSemiHidden="0" w:defUnhideWhenUsed="0" w:defQFormat="0" w:count="375">
+    <w:lsdException w:name="Normal" w:uiPriority="0" w:qFormat="1"/>
+    <w:lsdException w:name="heading 1" w:uiPriority="9" w:qFormat="1"/>
+    <w:lsdException w:name="heading 2" w:semiHidden="1" w:uiPriority="9" w:unhideWhenUsed="1" w:qFormat="1"/>
+    <w:lsdException w:name="heading 3" w:semiHidden="1" w:uiPriority="9" w:unhideWhenUsed="1" w:qFormat="1"/>
+    <w:lsdException w:name="heading 4" w:semiHidden="1" w:uiPriority="9" w:unhideWhenUsed="1" w:qFormat="1"/>
+    <w:lsdException w:name="heading 5" w:semiHidden="1" w:uiPriority="9" w:unhideWhenUsed="1" w:qFormat="1"/>
+    <w:lsdException w:name="heading 6" w:semiHidden="1" w:uiPriority="9" w:unhideWhenUsed="1" w:qFormat="1"/>
+    <w:lsdException w:name="heading 7" w:semiHidden="1" w:uiPriority="9" w:unhideWhenUsed="1" w:qFormat="1"/>
+    <w:lsdException w:name="heading 8" w:semiHidden="1" w:uiPriority="9" w:unhideWhenUsed="1" w:qFormat="1"/>
+    <w:lsdException w:name="heading 9" w:semiHidden="1" w:uiPriority="9" w:unhideWhenUsed="1" w:qFormat="1"/>
+    <w:lsdException w:name="index 1" w:semiHidden="1" w:unhideWhenUsed="1"/>
+    <w:lsdException w:name="index 2" w:semiHidden="1" w:unhideWhenUsed="1"/>
+    <w:lsdException w:name="index 3" w:semiHidden="1" w:unhideWhenUsed="1"/>
+    <w:lsdException w:name="index 4" w:semiHidden="1" w:unhideWhenUsed="1"/>
+    <w:lsdException w:name="index 5" w:semiHidden="1" w:unhideWhenUsed="1"/>
+    <w:lsdException w:name="index 6" w:semiHidden="1" w:unhideWhenUsed="1"/>
+    <w:lsdException w:name="index 7" w:semiHidden="1" w:unhideWhenUsed="1"/>
+    <w:lsdException w:name="index 8" w:semiHidden="1" w:unhideWhenUsed="1"/>
+    <w:lsdException w:name="index 9" w:semiHidden="1" w:unhideWhenUsed="1"/>
+    <w:lsdException w:name="toc 1" w:semiHidden="1" w:uiPriority="39" w:unhideWhenUsed="1"/>
+    <w:lsdException w:name="toc 2" w:semiHidden="1" w:uiPriority="39" w:unhideWhenUsed="1"/>
+    <w:lsdException w:name="toc 3" w:semiHidden="1" w:uiPriority="39" w:unhideWhenUsed="1"/>
+    <w:lsdException w:name="toc 4" w:semiHidden="1" w:uiPriority="39" w:unhideWhenUsed="1"/>
+    <w:lsdException w:name="toc 5" w:semiHidden="1" w:uiPriority="39" w:unhideWhenUsed="1"/>
+    <w:lsdException w:name="toc 6" w:semiHidden="1" w:uiPriority="39" w:unhideWhenUsed="1"/>
+    <w:lsdException w:name="toc 7" w:semiHidden="1" w:uiPriority="39" w:unhideWhenUsed="1"/>
+    <w:lsdException w:name="toc 8" w:semiHidden="1" w:uiPriority="39" w:unhideWhenUsed="1"/>
+    <w:lsdException w:name="toc 9" w:semiHidden="1" w:uiPriority="39" w:unhideWhenUsed="1"/>
+    <w:lsdException w:name="Normal Indent" w:semiHidden="1" w:unhideWhenUsed="1"/>
+    <w:lsdException w:name="footnote text" w:semiHidden="1" w:unhideWhenUsed="1"/>
+    <w:lsdException w:name="annotation text" w:semiHidden="1" w:unhideWhenUsed="1"/>
+    <w:lsdException w:name="header" w:semiHidden="1" w:unhideWhenUsed="1"/>
+    <w:lsdException w:name="footer" w:semiHidden="1" w:unhideWhenUsed="1"/>
+    <w:lsdException w:name="index heading" w:semiHidden="1" w:unhideWhenUsed="1"/>
+    <w:lsdException w:name="caption" w:semiHidden="1" w:uiPriority="35" w:unhideWhenUsed="1" w:qFormat="1"/>
+    <w:lsdException w:name="table of figures" w:semiHidden="1" w:unhideWhenUsed="1"/>
+    <w:lsdException w:name="envelope address" w:semiHidden="1" w:unhideWhenUsed="1"/>
+    <w:lsdException w:name="envelope return" w:semiHidden="1" w:unhideWhenUsed="1"/>
+    <w:lsdException w:name="footnote reference" w:semiHidden="1" w:unhideWhenUsed="1"/>
+    <w:lsdException w:name="annotation reference" w:semiHidden="1" w:unhideWhenUsed="1"/>
+    <w:lsdException w:name="line number" w:semiHidden="1" w:unhideWhenUsed="1"/>
+    <w:lsdException w:name="page number" w:semiHidden="1" w:unhideWhenUsed="1"/>
+    <w:lsdException w:name="endnote reference" w:semiHidden="1" w:unhideWhenUsed="1"/>
+    <w:lsdException w:name="endnote text" w:semiHidden="1" w:unhideWhenUsed="1"/>
+    <w:lsdException w:name="table of authorities" w:semiHidden="1" w:unhideWhenUsed="1"/>
+    <w:lsdException w:name="macro" w:semiHidden="1" w:unhideWhenUsed="1"/>
+    <w:lsdException w:name="toa heading" w:semiHidden="1" w:unhideWhenUsed="1"/>
+    <w:lsdException w:name="List" w:semiHidden="1" w:unhideWhenUsed="1"/>
+    <w:lsdException w:name="List Bullet" w:semiHidden="1" w:unhideWhenUsed="1"/>
+    <w:lsdException w:name="List Number" w:semiHidden="1" w:unhideWhenUsed="1"/>
+    <w:lsdException w:name="List 2" w:semiHidden="1" w:unhideWhenUsed="1"/>
+    <w:lsdException w:name="List 3" w:semiHidden="1" w:unhideWhenUsed="1"/>
+    <w:lsdException w:name="List 4" w:semiHidden="1" w:unhideWhenUsed="1"/>
+    <w:lsdException w:name="List 5" w:semiHidden="1" w:unhideWhenUsed="1"/>
+    <w:lsdException w:name="List Bullet 2" w:semiHidden="1" w:unhideWhenUsed="1"/>
+    <w:lsdException w:name="List Bullet 3" w:semiHidden="1" w:unhideWhenUsed="1"/>
+    <w:lsdException w:name="List Bullet 4" w:semiHidden="1" w:unhideWhenUsed="1"/>
+    <w:lsdException w:name="List Bullet 5" w:semiHidden="1" w:unhideWhenUsed="1"/>
+    <w:lsdException w:name="List Number 2" w:semiHidden="1" w:unhideWhenUsed="1"/>
+    <w:lsdException w:name="List Number 3" w:semiHidden="1" w:unhideWhenUsed="1"/>
+    <w:lsdException w:name="List Number 4" w:semiHidden="1" w:unhideWhenUsed="1"/>
+    <w:lsdException w:name="List Number 5" w:semiHidden="1" w:unhideWhenUsed="1"/>
+    <w:lsdException w:name="Title" w:uiPriority="10" w:qFormat="1"/>
+    <w:lsdException w:name="Closing" w:semiHidden="1" w:unhideWhenUsed="1"/>
+    <w:lsdException w:name="Signature" w:semiHidden="1" w:unhideWhenUsed="1"/>
+    <w:lsdException w:name="Default Paragraph Font" w:semiHidden="1" w:uiPriority="1" w:unhideWhenUsed="1"/>
+    <w:lsdException w:name="Body Text" w:semiHidden="1" w:unhideWhenUsed="1"/>
+    <w:lsdException w:name="Body Text Indent" w:semiHidden="1" w:unhideWhenUsed="1"/>
+    <w:lsdException w:name="List Continue" w:semiHidden="1" w:unhideWhenUsed="1"/>
+    <w:lsdException w:name="List Continue 2" w:semiHidden="1" w:unhideWhenUsed="1"/>
+    <w:lsdException w:name="List Continue 3" w:semiHidden="1" w:unhideWhenUsed="1"/>
+    <w:lsdException w:name="List Continue 4" w:semiHidden="1" w:unhideWhenUsed="1"/>
+    <w:lsdException w:name="List Continue 5" w:semiHidden="1" w:unhideWhenUsed="1"/>
+    <w:lsdException w:name="Message Header" w:semiHidden="1" w:unhideWhenUsed="1"/>
+    <w:lsdException w:name="Subtitle" w:uiPriority="11" w:qFormat="1"/>
+    <w:lsdException w:name="Salutation" w:semiHidden="1" w:unhideWhenUsed="1"/>
+    <w:lsdException w:name="Date" w:semiHidden="1" w:unhideWhenUsed="1"/>
+    <w:lsdException w:name="Body Text First Indent" w:semiHidden="1" w:unhideWhenUsed="1"/>
+    <w:lsdException w:name="Body Text First Indent 2" w:semiHidden="1" w:unhideWhenUsed="1"/>
+    <w:lsdException w:name="Note Heading" w:semiHidden="1" w:unhideWhenUsed="1"/>
+    <w:lsdException w:name="Body Text 2" w:semiHidden="1" w:unhideWhenUsed="1"/>
+    <w:lsdException w:name="Body Text 3" w:semiHidden="1" w:unhideWhenUsed="1"/>
+    <w:lsdException w:name="Body Text Indent 2" w:semiHidden="1" w:unhideWhenUsed="1"/>
+    <w:lsdException w:name="Body Text Indent 3" w:semiHidden="1" w:unhideWhenUsed="1"/>
+    <w:lsdException w:name="Block Text" w:semiHidden="1" w:unhideWhenUsed="1"/>
+    <w:lsdException w:name="Hyperlink" w:semiHidden="1" w:unhideWhenUsed="1"/>
+    <w:lsdException w:name="FollowedHyperlink" w:semiHidden="1" w:unhideWhenUsed="1"/>
+    <w:lsdException w:name="Strong" w:uiPriority="22" w:qFormat="1"/>
+    <w:lsdException w:name="Emphasis" w:uiPriority="20" w:qFormat="1"/>
+    <w:lsdException w:name="Document Map" w:semiHidden="1" w:unhideWhenUsed="1"/>
+    <w:lsdException w:name="Plain Text" w:semiHidden="1" w:unhideWhenUsed="1"/>
+    <w:lsdException w:name="E-mail Signature" w:semiHidden="1" w:unhideWhenUsed="1"/>
+    <w:lsdException w:name="HTML Top of Form" w:semiHidden="1" w:unhideWhenUsed="1"/>
+    <w:lsdException w:name="HTML Bottom of Form" w:semiHidden="1" w:unhideWhenUsed="1"/>
+    <w:lsdException w:name="Normal (Web)" w:semiHidden="1" w:unhideWhenUsed="1"/>
+    <w:lsdException w:name="HTML Acronym" w:semiHidden="1" w:unhideWhenUsed="1"/>
+    <w:lsdException w:name="HTML Address" w:semiHidden="1" w:unhideWhenUsed="1"/>
+    <w:lsdException w:name="HTML Cite" w:semiHidden="1" w:unhideWhenUsed="1"/>
+    <w:lsdException w:name="HTML Code" w:semiHidden="1" w:unhideWhenUsed="1"/>
+    <w:lsdException w:name="HTML Definition" w:semiHidden="1" w:unhideWhenUsed="1"/>
+    <w:lsdException w:name="HTML Keyboard" w:semiHidden="1" w:unhideWhenUsed="1"/>
+    <w:lsdException w:name="HTML Preformatted" w:semiHidden="1" w:unhideWhenUsed="1"/>
+    <w:lsdException w:name="HTML Sample" w:semiHidden="1" w:unhideWhenUsed="1"/>
+    <w:lsdException w:name="HTML Typewriter" w:semiHidden="1" w:unhideWhenUsed="1"/>
+    <w:lsdException w:name="HTML Variable" w:semiHidden="1" w:unhideWhenUsed="1"/>
+    <w:lsdException w:name="Normal Table" w:semiHidden="1" w:unhideWhenUsed="1"/>
+    <w:lsdException w:name="annotation subject" w:semiHidden="1" w:unhideWhenUsed="1"/>
+    <w:lsdException w:name="No List" w:semiHidden="1" w:unhideWhenUsed="1"/>
+    <w:lsdException w:name="Outline List 1" w:semiHidden="1" w:unhideWhenUsed="1"/>
+    <w:lsdException w:name="Outline List 2" w:semiHidden="1" w:unhideWhenUsed="1"/>
+    <w:lsdException w:name="Outline List 3" w:semiHidden="1" w:unhideWhenUsed="1"/>
+    <w:lsdException w:name="Table Simple 1" w:semiHidden="1" w:unhideWhenUsed="1"/>
+    <w:lsdException w:name="Table Simple 2" w:semiHidden="1" w:unhideWhenUsed="1"/>
+    <w:lsdException w:name="Table Simple 3" w:semiHidden="1" w:unhideWhenUsed="1"/>
+    <w:lsdException w:name="Table Classic 1" w:semiHidden="1" w:unhideWhenUsed="1"/>
+    <w:lsdException w:name="Table Classic 2" w:semiHidden="1" w:unhideWhenUsed="1"/>
+    <w:lsdException w:name="Table Classic 3" w:semiHidden="1" w:unhideWhenUsed="1"/>
+    <w:lsdException w:name="Table Classic 4" w:semiHidden="1" w:unhideWhenUsed="1"/>
+    <w:lsdException w:name="Table Colorful 1" w:semiHidden="1" w:unhideWhenUsed="1"/>
+    <w:lsdException w:name="Table Colorful 2" w:semiHidden="1" w:unhideWhenUsed="1"/>
+    <w:lsdException w:name="Table Colorful 3" w:semiHidden="1" w:unhideWhenUsed="1"/>
+    <w:lsdException w:name="Table Columns 1" w:semiHidden="1" w:unhideWhenUsed="1"/>
+    <w:lsdException w:name="Table Columns 2" w:semiHidden="1" w:unhideWhenUsed="1"/>
+    <w:lsdException w:name="Table Columns 3" w:semiHidden="1" w:unhideWhenUsed="1"/>
+    <w:lsdException w:name="Table Columns 4" w:semiHidden="1" w:unhideWhenUsed="1"/>
+    <w:lsdException w:name="Table Columns 5" w:semiHidden="1" w:unhideWhenUsed="1"/>
+    <w:lsdException w:name="Table Grid 1" w:semiHidden="1" w:unhideWhenUsed="1"/>
+    <w:lsdException w:name="Table Grid 2" w:semiHidden="1" w:unhideWhenUsed="1"/>
+    <w:lsdException w:name="Table Grid 3" w:semiHidden="1" w:unhideWhenUsed="1"/>
+    <w:lsdException w:name="Table Grid 4" w:semiHidden="1" w:unhideWhenUsed="1"/>
+    <w:lsdException w:name="Table Grid 5" w:semiHidden="1" w:unhideWhenUsed="1"/>
+    <w:lsdException w:name="Table Grid 6" w:semiHidden="1" w:unhideWhenUsed="1"/>
+    <w:lsdException w:name="Table Grid 7" w:semiHidden="1" w:unhideWhenUsed="1"/>
+    <w:lsdException w:name="Table Grid 8" w:semiHidden="1" w:unhideWhenUsed="1"/>
+    <w:lsdException w:name="Table List 1" w:semiHidden="1" w:unhideWhenUsed="1"/>
+    <w:lsdException w:name="Table List 2" w:semiHidden="1" w:unhideWhenUsed="1"/>
+    <w:lsdException w:name="Table List 3" w:semiHidden="1" w:unhideWhenUsed="1"/>
+    <w:lsdException w:name="Table List 4" w:semiHidden="1" w:unhideWhenUsed="1"/>
+    <w:lsdException w:name="Table List 5" w:semiHidden="1" w:unhideWhenUsed="1"/>
+    <w:lsdException w:name="Table List 6" w:semiHidden="1" w:unhideWhenUsed="1"/>
+    <w:lsdException w:name="Table List 7" w:semiHidden="1" w:unhideWhenUsed="1"/>
+    <w:lsdException w:name="Table List 8" w:semiHidden="1" w:unhideWhenUsed="1"/>
+    <w:lsdException w:name="Table 3D effects 1" w:semiHidden="1" w:unhideWhenUsed="1"/>
+    <w:lsdException w:name="Table 3D effects 2" w:semiHidden="1" w:unhideWhenUsed="1"/>
+    <w:lsdException w:name="Table 3D effects 3" w:semiHidden="1" w:unhideWhenUsed="1"/>
+    <w:lsdException w:name="Table Contemporary" w:semiHidden="1" w:unhideWhenUsed="1"/>
+    <w:lsdException w:name="Table Elegant" w:semiHidden="1" w:unhideWhenUsed="1"/>
+    <w:lsdException w:name="Table Professional" w:semiHidden="1" w:unhideWhenUsed="1"/>
+    <w:lsdException w:name="Table Subtle 1" w:semiHidden="1" w:unhideWhenUsed="1"/>
+    <w:lsdException w:name="Table Subtle 2" w:semiHidden="1" w:unhideWhenUsed="1"/>
+    <w:lsdException w:name="Table Web 1" w:semiHidden="1" w:unhideWhenUsed="1"/>
+    <w:lsdException w:name="Table Web 2" w:semiHidden="1" w:unhideWhenUsed="1"/>
+    <w:lsdException w:name="Table Web 3" w:semiHidden="1" w:unhideWhenUsed="1"/>
+    <w:lsdException w:name="Balloon Text" w:semiHidden="1" w:unhideWhenUsed="1"/>
+    <w:lsdException w:name="Table Grid" w:uiPriority="59"/>
+    <w:lsdException w:name="Table Theme" w:semiHidden="1" w:unhideWhenUsed="1"/>
+    <w:lsdException w:name="Placeholder Text" w:semiHidden="1"/>
+    <w:lsdException w:name="No Spacing" w:uiPriority="1" w:qFormat="1"/>
+    <w:lsdException w:name="Light Shading" w:uiPriority="60"/>
+    <w:lsdException w:name="Light List" w:uiPriority="61"/>
+    <w:lsdException w:name="Light Grid" w:uiPriority="62"/>
+    <w:lsdException w:name="Medium Shading 1" w:uiPriority="63"/>
+    <w:lsdException w:name="Medium Shading 2" w:uiPriority="64"/>
+    <w:lsdException w:name="Medium List 1" w:uiPriority="65"/>
+    <w:lsdException w:name="Medium List 2" w:uiPriority="66"/>
+    <w:lsdException w:name="Medium Grid 1" w:uiPriority="67"/>
+    <w:lsdException w:name="Medium Grid 2" w:uiPriority="68"/>
+    <w:lsdException w:name="Medium Grid 3" w:uiPriority="69"/>
+    <w:lsdException w:name="Dark List" w:uiPriority="70"/>
+    <w:lsdException w:name="Colorful Shading" w:uiPriority="71"/>
+    <w:lsdException w:name="Colorful List" w:uiPriority="72"/>
+    <w:lsdException w:name="Colorful Grid" w:uiPriority="73"/>
+    <w:lsdException w:name="Light Shading Accent 1" w:uiPriority="60"/>
+    <w:lsdException w:name="Light List Accent 1" w:uiPriority="61"/>
+    <w:lsdException w:name="Light Grid Accent 1" w:uiPriority="62"/>
+    <w:lsdException w:name="Medium Shading 1 Accent 1" w:uiPriority="63"/>
+    <w:lsdException w:name="Medium Shading 2 Accent 1" w:uiPriority="64"/>
+    <w:lsdException w:name="Medium List 1 Accent 1" w:uiPriority="65"/>
+    <w:lsdException w:name="Revision" w:semiHidden="1"/>
+    <w:lsdException w:name="List Paragraph" w:uiPriority="34" w:qFormat="1"/>
+    <w:lsdException w:name="Quote" w:uiPriority="29" w:qFormat="1"/>
+    <w:lsdException w:name="Intense Quote" w:uiPriority="30" w:qFormat="1"/>
+    <w:lsdException w:name="Medium List 2 Accent 1" w:uiPriority="66"/>
+    <w:lsdException w:name="Medium Grid 1 Accent 1" w:uiPriority="67"/>
+    <w:lsdException w:name="Medium Grid 2 Accent 1" w:uiPriority="68"/>
+    <w:lsdException w:name="Medium Grid 3 Accent 1" w:uiPriority="69"/>
+    <w:lsdException w:name="Dark List Accent 1" w:uiPriority="70"/>
+    <w:lsdException w:name="Colorful Shading Accent 1" w:uiPriority="71"/>
+    <w:lsdException w:name="Colorful List Accent 1" w:uiPriority="72"/>
+    <w:lsdException w:name="Colorful Grid Accent 1" w:uiPriority="73"/>
+    <w:lsdException w:name="Light Shading Accent 2" w:uiPriority="60"/>
+    <w:lsdException w:name="Light List Accent 2" w:uiPriority="61"/>
+    <w:lsdException w:name="Light Grid Accent 2" w:uiPriority="62"/>
+    <w:lsdException w:name="Medium Shading 1 Accent 2" w:uiPriority="63"/>
+    <w:lsdException w:name="Medium Shading 2 Accent 2" w:uiPriority="64"/>
+    <w:lsdException w:name="Medium List 1 Accent 2" w:uiPriority="65"/>
+    <w:lsdException w:name="Medium List 2 Accent 2" w:uiPriority="66"/>
+    <w:lsdException w:name="Medium Grid 1 Accent 2" w:uiPriority="67"/>
+    <w:lsdException w:name="Medium Grid 2 Accent 2" w:uiPriority="68"/>
+    <w:lsdException w:name="Medium Grid 3 Accent 2" w:uiPriority="69"/>
+    <w:lsdException w:name="Dark List Accent 2" w:uiPriority="70"/>
+    <w:lsdException w:name="Colorful Shading Accent 2" w:uiPriority="71"/>
+    <w:lsdException w:name="Colorful List Accent 2" w:uiPriority="72"/>
+    <w:lsdException w:name="Colorful Grid Accent 2" w:uiPriority="73"/>
+    <w:lsdException w:name="Light Shading Accent 3" w:uiPriority="60"/>
+    <w:lsdException w:name="Light List Accent 3" w:uiPriority="61"/>
+    <w:lsdException w:name="Light Grid Accent 3" w:uiPriority="62"/>
+    <w:lsdException w:name="Medium Shading 1 Accent 3" w:uiPriority="63"/>
+    <w:lsdException w:name="Medium Shading 2 Accent 3" w:uiPriority="64"/>
+    <w:lsdException w:name="Medium List 1 Accent 3" w:uiPriority="65"/>
+    <w:lsdException w:name="Medium List 2 Accent 3" w:uiPriority="66"/>
+    <w:lsdException w:name="Medium Grid 1 Accent 3" w:uiPriority="67"/>
+    <w:lsdException w:name="Medium Grid 2 Accent 3" w:uiPriority="68"/>
+    <w:lsdException w:name="Medium Grid 3 Accent 3" w:uiPriority="69"/>
+    <w:lsdException w:name="Dark List Accent 3" w:uiPriority="70"/>
+    <w:lsdException w:name="Colorful Shading Accent 3" w:uiPriority="71"/>
+    <w:lsdException w:name="Colorful List Accent 3" w:uiPriority="72"/>
+    <w:lsdException w:name="Colorful Grid Accent 3" w:uiPriority="73"/>
+    <w:lsdException w:name="Light Shading Accent 4" w:uiPriority="60"/>
+    <w:lsdException w:name="Light List Accent 4" w:uiPriority="61"/>
+    <w:lsdException w:name="Light Grid Accent 4" w:uiPriority="62"/>
+    <w:lsdException w:name="Medium Shading 1 Accent 4" w:uiPriority="63"/>
+    <w:lsdException w:name="Medium Shading 2 Accent 4" w:uiPriority="64"/>
+    <w:lsdException w:name="Medium List 1 Accent 4" w:uiPriority="65"/>
+    <w:lsdException w:name="Medium List 2 Accent 4" w:uiPriority="66"/>
+    <w:lsdException w:name="Medium Grid 1 Accent 4" w:uiPriority="67"/>
+    <w:lsdException w:name="Medium Grid 2 Accent 4" w:uiPriority="68"/>
+    <w:lsdException w:name="Medium Grid 3 Accent 4" w:uiPriority="69"/>
+    <w:lsdException w:name="Dark List Accent 4" w:uiPriority="70"/>
+    <w:lsdException w:name="Colorful Shading Accent 4" w:uiPriority="71"/>
+    <w:lsdException w:name="Colorful List Accent 4" w:uiPriority="72"/>
+    <w:lsdException w:name="Colorful Grid Accent 4" w:uiPriority="73"/>
+    <w:lsdException w:name="Light Shading Accent 5" w:uiPriority="60"/>
+    <w:lsdException w:name="Light List Accent 5" w:uiPriority="61"/>
+    <w:lsdException w:name="Light Grid Accent 5" w:uiPriority="62"/>
+    <w:lsdException w:name="Medium Shading 1 Accent 5" w:uiPriority="63"/>
+    <w:lsdException w:name="Medium Shading 2 Accent 5" w:uiPriority="64"/>
+    <w:lsdException w:name="Medium List 1 Accent 5" w:uiPriority="65"/>
+    <w:lsdException w:name="Medium List 2 Accent 5" w:uiPriority="66"/>
+    <w:lsdException w:name="Medium Grid 1 Accent 5" w:uiPriority="67"/>
+    <w:lsdException w:name="Medium Grid 2 Accent 5" w:uiPriority="68"/>
+    <w:lsdException w:name="Medium Grid 3 Accent 5" w:uiPriority="69"/>
+    <w:lsdException w:name="Dark List Accent 5" w:uiPriority="70"/>
+    <w:lsdException w:name="Colorful Shading Accent 5" w:uiPriority="71"/>
+    <w:lsdException w:name="Colorful List Accent 5" w:uiPriority="72"/>
+    <w:lsdException w:name="Colorful Grid Accent 5" w:uiPriority="73"/>
+    <w:lsdException w:name="Light Shading Accent 6" w:uiPriority="60"/>
+    <w:lsdException w:name="Light List Accent 6" w:uiPriority="61"/>
+    <w:lsdException w:name="Light Grid Accent 6" w:uiPriority="62"/>
+    <w:lsdException w:name="Medium Shading 1 Accent 6" w:uiPriority="63"/>
+    <w:lsdException w:name="Medium Shading 2 Accent 6" w:uiPriority="64"/>
+    <w:lsdException w:name="Medium List 1 Accent 6" w:uiPriority="65"/>
+    <w:lsdException w:name="Medium List 2 Accent 6" w:uiPriority="66"/>
+    <w:lsdException w:name="Medium Grid 1 Accent 6" w:uiPriority="67"/>
+    <w:lsdException w:name="Medium Grid 2 Accent 6" w:uiPriority="68"/>
+    <w:lsdException w:name="Medium Grid 3 Accent 6" w:uiPriority="69"/>
+    <w:lsdException w:name="Dark List Accent 6" w:uiPriority="70"/>
+    <w:lsdException w:name="Colorful Shading Accent 6" w:uiPriority="71"/>
+    <w:lsdException w:name="Colorful List Accent 6" w:uiPriority="72"/>
+    <w:lsdException w:name="Colorful Grid Accent 6" w:uiPriority="73"/>
+    <w:lsdException w:name="Subtle Emphasis" w:uiPriority="19" w:qFormat="1"/>
+    <w:lsdException w:name="Intense Emphasis" w:uiPriority="21" w:qFormat="1"/>
+    <w:lsdException w:name="Subtle Reference" w:uiPriority="31" w:qFormat="1"/>
+    <w:lsdException w:name="Intense Reference" w:uiPriority="32" w:qFormat="1"/>
+    <w:lsdException w:name="Book Title" w:uiPriority="33" w:qFormat="1"/>
+    <w:lsdException w:name="Bibliography" w:semiHidden="1" w:uiPriority="37" w:unhideWhenUsed="1"/>
+    <w:lsdException w:name="TOC Heading" w:semiHidden="1" w:uiPriority="39" w:unhideWhenUsed="1" w:qFormat="1"/>
+    <w:lsdException w:name="Grid Table Light" w:semiHidden="1" w:unhideWhenUsed="1"/>
+    <w:lsdException w:name="Grid Table 1 Light" w:semiHidden="1" w:unhideWhenUsed="1"/>
+    <w:lsdException w:name="Grid Table 2" w:semiHidden="1" w:unhideWhenUsed="1"/>
+    <w:lsdException w:name="Grid Table 3" w:semiHidden="1" w:unhideWhenUsed="1"/>
+    <w:lsdException w:name="Grid Table 4" w:uiPriority="49"/>
+    <w:lsdException w:name="Grid Table 5 Dark" w:uiPriority="50"/>
+    <w:lsdException w:name="Grid Table 6 Colorful" w:uiPriority="51"/>
+    <w:lsdException w:name="Grid Table 7 Colorful" w:uiPriority="52"/>
+    <w:lsdException w:name="Grid Table 1 Light Accent 1" w:uiPriority="46"/>
+    <w:lsdException w:name="Grid Table 2 Accent 1" w:uiPriority="47"/>
+    <w:lsdException w:name="Grid Table 3 Accent 1" w:uiPriority="48"/>
+    <w:lsdException w:name="Grid Table 4 Accent 1" w:uiPriority="49"/>
+    <w:lsdException w:name="Grid Table 5 Dark Accent 1" w:uiPriority="50"/>
+    <w:lsdException w:name="Grid Table 6 Colorful Accent 1" w:uiPriority="51"/>
+    <w:lsdException w:name="Grid Table 7 Colorful Accent 1" w:uiPriority="52"/>
+    <w:lsdException w:name="Grid Table 1 Light Accent 2" w:uiPriority="46"/>
+    <w:lsdException w:name="Grid Table 2 Accent 2" w:uiPriority="47"/>
+    <w:lsdException w:name="Grid Table 3 Accent 2" w:uiPriority="48"/>
+    <w:lsdException w:name="Grid Table 4 Accent 2" w:uiPriority="49"/>
+    <w:lsdException w:name="Grid Table 5 Dark Accent 2" w:uiPriority="50"/>
+    <w:lsdException w:name="Grid Table 6 Colorful Accent 2" w:uiPriority="51"/>
+    <w:lsdException w:name="Grid Table 7 Colorful Accent 2" w:uiPriority="52"/>
+    <w:lsdException w:name="Grid Table 1 Light Accent 3" w:uiPriority="46"/>
+    <w:lsdException w:name="Grid Table 2 Accent 3" w:uiPriority="47"/>
+    <w:lsdException w:name="Grid Table 3 Accent 3" w:uiPriority="48"/>
+    <w:lsdException w:name="Grid Table 4 Accent 3" w:uiPriority="49"/>
+    <w:lsdException w:name="Grid Table 5 Dark Accent 3" w:uiPriority="50"/>
+    <w:lsdException w:name="Grid Table 6 Colorful Accent 3" w:uiPriority="51"/>
+    <w:lsdException w:name="Grid Table 7 Colorful Accent 3" w:uiPriority="52"/>
+    <w:lsdException w:name="Grid Table 1 Light Accent 4" w:uiPriority="46"/>
+    <w:lsdException w:name="Grid Table 2 Accent 4" w:uiPriority="47"/>
+    <w:lsdException w:name="Grid Table 3 Accent 4" w:uiPriority="48"/>
+    <w:lsdException w:name="Grid Table 4 Accent 4" w:uiPriority="49"/>
+    <w:lsdException w:name="Grid Table 5 Dark Accent 4" w:uiPriority="50"/>
+    <w:lsdException w:name="Grid Table 6 Colorful Accent 4" w:uiPriority="51"/>
+    <w:lsdException w:name="Grid Table 7 Colorful Accent 4" w:uiPriority="52"/>
+    <w:lsdException w:name="Grid Table 1 Light Accent 5" w:uiPriority="46"/>
+    <w:lsdException w:name="Grid Table 2 Accent 5" w:uiPriority="47"/>
+    <w:lsdException w:name="Grid Table 3 Accent 5" w:uiPriority="48"/>
+    <w:lsdException w:name="Grid Table 4 Accent 5" w:uiPriority="49"/>
+    <w:lsdException w:name="Grid Table 5 Dark Accent 5" w:uiPriority="50"/>
+    <w:lsdException w:name="Grid Table 6 Colorful Accent 5" w:uiPriority="51"/>
+    <w:lsdException w:name="Grid Table 7 Colorful Accent 5" w:uiPriority="52"/>
+    <w:lsdException w:name="Grid Table 1 Light Accent 6" w:uiPriority="46"/>
+    <w:lsdException w:name="Grid Table 2 Accent 6" w:uiPriority="47"/>
+    <w:lsdException w:name="Grid Table 3 Accent 6" w:uiPriority="48"/>
+    <w:lsdException w:name="Grid Table 4 Accent 6" w:uiPriority="49"/>
+    <w:lsdException w:name="Grid Table 5 Dark Accent 6" w:uiPriority="50"/>
+    <w:lsdException w:name="Grid Table 6 Colorful Accent 6" w:uiPriority="51"/>
+    <w:lsdException w:name="Grid Table 7 Colorful Accent 6" w:uiPriority="52"/>
+    <w:lsdException w:name="List Table 1 Light" w:uiPriority="46"/>
+    <w:lsdException w:name="List Table 2" w:uiPriority="47"/>
+    <w:lsdException w:name="List Table 3" w:uiPriority="48"/>
+    <w:lsdException w:name="List Table 4" w:uiPriority="49"/>
+    <w:lsdException w:name="List Table 5 Dark" w:uiPriority="50"/>
+    <w:lsdException w:name="List Table 6 Colorful" w:uiPriority="51"/>
+    <w:lsdException w:name="List Table 7 Colorful" w:uiPriority="52"/>
+    <w:lsdException w:name="List Table 1 Light Accent 1" w:uiPriority="46"/>
+    <w:lsdException w:name="List Table 2 Accent 1" w:uiPriority="47"/>
+    <w:lsdException w:name="List Table 3 Accent 1" w:uiPriority="48"/>
+    <w:lsdException w:name="List Table 4 Accent 1" w:uiPriority="49"/>
+    <w:lsdException w:name="List Table 5 Dark Accent 1" w:uiPriority="50"/>
+    <w:lsdException w:name="List Table 6 Colorful Accent 1" w:uiPriority="51"/>
+    <w:lsdException w:name="List Table 7 Colorful Accent 1" w:uiPriority="52"/>
+    <w:lsdException w:name="List Table 1 Light Accent 2" w:uiPriority="46"/>
+    <w:lsdException w:name="List Table 2 Accent 2" w:uiPriority="47"/>
+    <w:lsdException w:name="List Table 3 Accent 2" w:uiPriority="48"/>
+    <w:lsdException w:name="List Table 4 Accent 2" w:uiPriority="49"/>
+    <w:lsdException w:name="List Table 5 Dark Accent 2" w:uiPriority="50"/>
+    <w:lsdException w:name="List Table 6 Colorful Accent 2" w:uiPriority="51"/>
+    <w:lsdException w:name="List Table 7 Colorful Accent 2" w:uiPriority="52"/>
+    <w:lsdException w:name="List Table 1 Light Accent 3" w:uiPriority="46"/>
+    <w:lsdException w:name="List Table 2 Accent 3" w:uiPriority="47"/>
+    <w:lsdException w:name="List Table 3 Accent 3" w:uiPriority="48"/>
+    <w:lsdException w:name="List Table 4 Accent 3" w:uiPriority="49"/>
+    <w:lsdException w:name="List Table 5 Dark Accent 3" w:uiPriority="50"/>
+    <w:lsdException w:name="List Table 6 Colorful Accent 3" w:uiPriority="51"/>
+    <w:lsdException w:name="List Table 7 Colorful Accent 3" w:uiPriority="52"/>
+    <w:lsdException w:name="List Table 1 Light Accent 4" w:uiPriority="46"/>
+    <w:lsdException w:name="List Table 2 Accent 4" w:uiPriority="47"/>
+    <w:lsdException w:name="List Table 3 Accent 4" w:uiPriority="48"/>
+    <w:lsdException w:name="List Table 4 Accent 4" w:uiPriority="49"/>
+    <w:lsdException w:name="List Table 5 Dark Accent 4" w:uiPriority="50"/>
+    <w:lsdException w:name="List Table 6 Colorful Accent 4" w:uiPriority="51"/>
+    <w:lsdException w:name="List Table 7 Colorful Accent 4" w:uiPriority="52"/>
+    <w:lsdException w:name="List Table 1 Light Accent 5" w:uiPriority="46"/>
+    <w:lsdException w:name="List Table 2 Accent 5" w:uiPriority="47"/>
+    <w:lsdException w:name="List Table 3 Accent 5" w:uiPriority="48"/>
+    <w:lsdException w:name="List Table 4 Accent 5" w:uiPriority="49"/>
+    <w:lsdException w:name="List Table 5 Dark Accent 5" w:uiPriority="50"/>
+    <w:lsdException w:name="List Table 6 Colorful Accent 5" w:uiPriority="51"/>
+    <w:lsdException w:name="List Table 7 Colorful Accent 5" w:uiPriority="52"/>
+    <w:lsdException w:name="List Table 1 Light Accent 6" w:uiPriority="46"/>
+    <w:lsdException w:name="List Table 2 Accent 6" w:uiPriority="47"/>
+    <w:lsdException w:name="List Table 3 Accent 6" w:uiPriority="48"/>
+    <w:lsdException w:name="List Table 4 Accent 6" w:uiPriority="49"/>
+    <w:lsdException w:name="List Table 5 Dark Accent 6" w:uiPriority="50"/>
+    <w:lsdException w:name="List Table 6 Colorful Accent 6" w:uiPriority="51"/>
+    <w:lsdException w:name="List Table 7 Colorful Accent 6" w:uiPriority="52"/>
+    <w:lsdException w:name="Mention" w:semiHidden="1" w:unhideWhenUsed="1"/>
+    <w:lsdException w:name="Smart Hyperlink" w:semiHidden="1" w:unhideWhenUsed="1"/>
+    <w:lsdException w:name="Hashtag" w:semiHidden="1" w:unhideWhenUsed="1"/>
+    <w:lsdException w:name="Unresolved Mention" w:semiHidden="1" w:unhideWhenUsed="1"/>
   </w:latentStyles>
   <w:style w:type="paragraph" w:default="1" w:styleId="Normal">
     <w:name w:val="Normal"/>

</xml_diff>